<commit_message>
The new mode 3 (no reuse of the transpotision table) i documented id word and pdf. I do not know have to make thease changes in the other document formats.
</commit_message>
<xml_diff>
--- a/doc/2014-11 Performance and Benchmarking.docx
+++ b/doc/2014-11 Performance and Benchmarking.docx
@@ -1,16 +1,14 @@
 
 <file path=word/document.xml><?xml version="1.0" encoding="utf-8"?>
-<w:document xmlns:wpc="http://schemas.microsoft.com/office/word/2010/wordprocessingCanvas" xmlns:mc="http://schemas.openxmlformats.org/markup-compatibility/2006" xmlns:o="urn:schemas-microsoft-com:office:office" xmlns:r="http://schemas.openxmlformats.org/officeDocument/2006/relationships" xmlns:m="http://schemas.openxmlformats.org/officeDocument/2006/math" xmlns:v="urn:schemas-microsoft-com:vml" xmlns:wp14="http://schemas.microsoft.com/office/word/2010/wordprocessingDrawing" xmlns:wp="http://schemas.openxmlformats.org/drawingml/2006/wordprocessingDrawing" xmlns:w10="urn:schemas-microsoft-com:office:word" xmlns:w="http://schemas.openxmlformats.org/wordprocessingml/2006/main" xmlns:w14="http://schemas.microsoft.com/office/word/2010/wordml" xmlns:w15="http://schemas.microsoft.com/office/word/2012/wordml" xmlns:wpg="http://schemas.microsoft.com/office/word/2010/wordprocessingGroup" xmlns:wpi="http://schemas.microsoft.com/office/word/2010/wordprocessingInk" xmlns:wne="http://schemas.microsoft.com/office/word/2006/wordml" xmlns:wps="http://schemas.microsoft.com/office/word/2010/wordprocessingShape" mc:Ignorable="w14 w15 wp14">
+<w:document xmlns:wpc="http://schemas.microsoft.com/office/word/2010/wordprocessingCanvas" xmlns:cx="http://schemas.microsoft.com/office/drawing/2014/chartex" xmlns:cx1="http://schemas.microsoft.com/office/drawing/2015/9/8/chartex" xmlns:cx2="http://schemas.microsoft.com/office/drawing/2015/10/21/chartex" xmlns:cx3="http://schemas.microsoft.com/office/drawing/2016/5/9/chartex" xmlns:cx4="http://schemas.microsoft.com/office/drawing/2016/5/10/chartex" xmlns:cx5="http://schemas.microsoft.com/office/drawing/2016/5/11/chartex" xmlns:cx6="http://schemas.microsoft.com/office/drawing/2016/5/12/chartex" xmlns:cx7="http://schemas.microsoft.com/office/drawing/2016/5/13/chartex" xmlns:cx8="http://schemas.microsoft.com/office/drawing/2016/5/14/chartex" xmlns:mc="http://schemas.openxmlformats.org/markup-compatibility/2006" xmlns:aink="http://schemas.microsoft.com/office/drawing/2016/ink" xmlns:am3d="http://schemas.microsoft.com/office/drawing/2017/model3d" xmlns:o="urn:schemas-microsoft-com:office:office" xmlns:r="http://schemas.openxmlformats.org/officeDocument/2006/relationships" xmlns:m="http://schemas.openxmlformats.org/officeDocument/2006/math" xmlns:v="urn:schemas-microsoft-com:vml" xmlns:wp14="http://schemas.microsoft.com/office/word/2010/wordprocessingDrawing" xmlns:wp="http://schemas.openxmlformats.org/drawingml/2006/wordprocessingDrawing" xmlns:w10="urn:schemas-microsoft-com:office:word" xmlns:w="http://schemas.openxmlformats.org/wordprocessingml/2006/main" xmlns:w14="http://schemas.microsoft.com/office/word/2010/wordml" xmlns:w15="http://schemas.microsoft.com/office/word/2012/wordml" xmlns:w16cex="http://schemas.microsoft.com/office/word/2018/wordml/cex" xmlns:w16cid="http://schemas.microsoft.com/office/word/2016/wordml/cid" xmlns:w16="http://schemas.microsoft.com/office/word/2018/wordml" xmlns:w16se="http://schemas.microsoft.com/office/word/2015/wordml/symex" xmlns:wpg="http://schemas.microsoft.com/office/word/2010/wordprocessingGroup" xmlns:wpi="http://schemas.microsoft.com/office/word/2010/wordprocessingInk" xmlns:wne="http://schemas.microsoft.com/office/word/2006/wordml" xmlns:wps="http://schemas.microsoft.com/office/word/2010/wordprocessingShape" mc:Ignorable="w14 w15 w16se w16cid w16 w16cex wp14">
   <w:body>
     <w:p>
       <w:pPr>
-        <w:pStyle w:val="KeinLeerraum"/>
-        <w:rPr>
-          <w:lang w:val="en-US"/>
-        </w:rPr>
-      </w:pPr>
-      <w:bookmarkStart w:id="0" w:name="_GoBack"/>
-      <w:bookmarkEnd w:id="0"/>
+        <w:pStyle w:val="Ingenafstand"/>
+        <w:rPr>
+          <w:lang w:val="en-US"/>
+        </w:rPr>
+      </w:pPr>
       <w:r>
         <w:rPr>
           <w:lang w:val="en-US"/>
@@ -20,7 +18,7 @@
     </w:p>
     <w:p>
       <w:pPr>
-        <w:pStyle w:val="KeinLeerraum"/>
+        <w:pStyle w:val="Ingenafstand"/>
         <w:rPr>
           <w:lang w:val="en-US"/>
         </w:rPr>
@@ -34,15 +32,15 @@
     </w:p>
     <w:p>
       <w:pPr>
-        <w:pStyle w:val="KeinLeerraum"/>
-        <w:rPr>
-          <w:lang w:val="en-US"/>
-        </w:rPr>
-      </w:pPr>
-    </w:p>
-    <w:p>
-      <w:pPr>
-        <w:pStyle w:val="berschrift2"/>
+        <w:pStyle w:val="Ingenafstand"/>
+        <w:rPr>
+          <w:lang w:val="en-US"/>
+        </w:rPr>
+      </w:pPr>
+    </w:p>
+    <w:p>
+      <w:pPr>
+        <w:pStyle w:val="Overskrift2"/>
         <w:rPr>
           <w:lang w:val="en-US"/>
         </w:rPr>
@@ -56,15 +54,15 @@
     </w:p>
     <w:p>
       <w:pPr>
-        <w:pStyle w:val="berschrift3"/>
-        <w:rPr>
-          <w:lang w:val="en-US"/>
-        </w:rPr>
-      </w:pPr>
-    </w:p>
-    <w:p>
-      <w:pPr>
-        <w:pStyle w:val="berschrift3"/>
+        <w:pStyle w:val="Overskrift3"/>
+        <w:rPr>
+          <w:lang w:val="en-US"/>
+        </w:rPr>
+      </w:pPr>
+    </w:p>
+    <w:p>
+      <w:pPr>
+        <w:pStyle w:val="Overskrift3"/>
         <w:rPr>
           <w:lang w:val="en-US"/>
         </w:rPr>
@@ -78,15 +76,15 @@
     </w:p>
     <w:p>
       <w:pPr>
-        <w:pStyle w:val="KeinLeerraum"/>
-        <w:rPr>
-          <w:lang w:val="en-US"/>
-        </w:rPr>
-      </w:pPr>
-    </w:p>
-    <w:p>
-      <w:pPr>
-        <w:pStyle w:val="KeinLeerraum"/>
+        <w:pStyle w:val="Ingenafstand"/>
+        <w:rPr>
+          <w:lang w:val="en-US"/>
+        </w:rPr>
+      </w:pPr>
+    </w:p>
+    <w:p>
+      <w:pPr>
+        <w:pStyle w:val="Ingenafstand"/>
         <w:jc w:val="both"/>
         <w:rPr>
           <w:lang w:val="en-US"/>
@@ -102,21 +100,47 @@
         <w:rPr>
           <w:lang w:val="en-US"/>
         </w:rPr>
-        <w:t xml:space="preserve">  At the moment, one meaning of “speed” is the result of running the supplied test program for the three main modes, i.e.</w:t>
-      </w:r>
-    </w:p>
-    <w:p>
-      <w:pPr>
-        <w:pStyle w:val="KeinLeerraum"/>
-        <w:jc w:val="both"/>
-        <w:rPr>
-          <w:lang w:val="en-US"/>
-        </w:rPr>
-      </w:pPr>
-    </w:p>
-    <w:p>
-      <w:pPr>
-        <w:pStyle w:val="KeinLeerraum"/>
+        <w:t xml:space="preserve">  </w:t>
+      </w:r>
+      <w:proofErr w:type="gramStart"/>
+      <w:r>
+        <w:rPr>
+          <w:lang w:val="en-US"/>
+        </w:rPr>
+        <w:t>At the moment</w:t>
+      </w:r>
+      <w:proofErr w:type="gramEnd"/>
+      <w:r>
+        <w:rPr>
+          <w:lang w:val="en-US"/>
+        </w:rPr>
+        <w:t>, one meaning of “speed” is the result of running the supplied test program for the three main modes</w:t>
+      </w:r>
+      <w:r>
+        <w:rPr>
+          <w:lang w:val="en-US"/>
+        </w:rPr>
+        <w:t xml:space="preserve"> (0,1, and 2)</w:t>
+      </w:r>
+      <w:r>
+        <w:rPr>
+          <w:lang w:val="en-US"/>
+        </w:rPr>
+        <w:t>, i.e.</w:t>
+      </w:r>
+    </w:p>
+    <w:p>
+      <w:pPr>
+        <w:pStyle w:val="Ingenafstand"/>
+        <w:jc w:val="both"/>
+        <w:rPr>
+          <w:lang w:val="en-US"/>
+        </w:rPr>
+      </w:pPr>
+    </w:p>
+    <w:p>
+      <w:pPr>
+        <w:pStyle w:val="Ingenafstand"/>
         <w:jc w:val="both"/>
         <w:rPr>
           <w:lang w:val="en-US"/>
@@ -132,7 +156,7 @@
     </w:p>
     <w:p>
       <w:pPr>
-        <w:pStyle w:val="KeinLeerraum"/>
+        <w:pStyle w:val="Ingenafstand"/>
         <w:jc w:val="both"/>
         <w:rPr>
           <w:lang w:val="en-US"/>
@@ -143,25 +167,122 @@
           <w:rFonts w:ascii="Courier New" w:hAnsi="Courier New" w:cs="Courier New"/>
           <w:lang w:val="en-US"/>
         </w:rPr>
-        <w:t xml:space="preserve">./dtest.exe masterDD.txt </w:t>
-      </w:r>
+        <w:t xml:space="preserve">./dtest.exe masterDD.txt play </w:t>
+      </w:r>
+      <w:r>
+        <w:rPr>
+          <w:lang w:val="en-US"/>
+        </w:rPr>
+        <w:t>(the fastest)</w:t>
+      </w:r>
+    </w:p>
+    <w:p>
+      <w:pPr>
+        <w:pStyle w:val="Ingenafstand"/>
+        <w:jc w:val="both"/>
+        <w:rPr>
+          <w:lang w:val="en-US"/>
+        </w:rPr>
+      </w:pPr>
       <w:r>
         <w:rPr>
           <w:rFonts w:ascii="Courier New" w:hAnsi="Courier New" w:cs="Courier New"/>
           <w:lang w:val="en-US"/>
         </w:rPr>
-        <w:t xml:space="preserve">play </w:t>
-      </w:r>
-      <w:r>
-        <w:rPr>
-          <w:lang w:val="en-US"/>
-        </w:rPr>
-        <w:t>(the fastest)</w:t>
-      </w:r>
-    </w:p>
-    <w:p>
-      <w:pPr>
-        <w:pStyle w:val="KeinLeerraum"/>
+        <w:t>./dtest.exe masterDD.txt calc</w:t>
+      </w:r>
+      <w:r>
+        <w:rPr>
+          <w:lang w:val="en-US"/>
+        </w:rPr>
+        <w:t xml:space="preserve">  (the slowest – takes hours)</w:t>
+      </w:r>
+    </w:p>
+    <w:p>
+      <w:pPr>
+        <w:pStyle w:val="Ingenafstand"/>
+        <w:jc w:val="both"/>
+        <w:rPr>
+          <w:lang w:val="en-US"/>
+        </w:rPr>
+      </w:pPr>
+    </w:p>
+    <w:p>
+      <w:pPr>
+        <w:pStyle w:val="Ingenafstand"/>
+        <w:jc w:val="both"/>
+        <w:rPr>
+          <w:lang w:val="en-US"/>
+        </w:rPr>
+      </w:pPr>
+      <w:r>
+        <w:rPr>
+          <w:lang w:val="en-US"/>
+        </w:rPr>
+        <w:t xml:space="preserve">This means that we mostly care about </w:t>
+      </w:r>
+      <w:r>
+        <w:rPr>
+          <w:i/>
+          <w:lang w:val="en-US"/>
+        </w:rPr>
+        <w:t>average</w:t>
+      </w:r>
+      <w:r>
+        <w:rPr>
+          <w:lang w:val="en-US"/>
+        </w:rPr>
+        <w:t xml:space="preserve"> times for </w:t>
+      </w:r>
+      <w:r>
+        <w:rPr>
+          <w:i/>
+          <w:lang w:val="en-US"/>
+        </w:rPr>
+        <w:t>realistic</w:t>
+      </w:r>
+      <w:r>
+        <w:rPr>
+          <w:lang w:val="en-US"/>
+        </w:rPr>
+        <w:t xml:space="preserve"> hands.  We want to make sure that an answer is always given, even for pathological hands (see below), and we do care about improvements to worst-case performance, but mostly we care about average performance.</w:t>
+      </w:r>
+    </w:p>
+    <w:p>
+      <w:pPr>
+        <w:pStyle w:val="Ingenafstand"/>
+        <w:jc w:val="both"/>
+        <w:rPr>
+          <w:lang w:val="en-US"/>
+        </w:rPr>
+      </w:pPr>
+    </w:p>
+    <w:p>
+      <w:pPr>
+        <w:pStyle w:val="Overskrift3"/>
+        <w:rPr>
+          <w:lang w:val="en-US"/>
+        </w:rPr>
+      </w:pPr>
+      <w:r>
+        <w:rPr>
+          <w:lang w:val="en-US"/>
+        </w:rPr>
+        <w:t>Solution modes</w:t>
+      </w:r>
+    </w:p>
+    <w:p>
+      <w:pPr>
+        <w:pStyle w:val="Ingenafstand"/>
+        <w:jc w:val="both"/>
+        <w:rPr>
+          <w:lang w:val="en-US"/>
+        </w:rPr>
+      </w:pPr>
+    </w:p>
+    <w:p>
+      <w:pPr>
+        <w:pStyle w:val="Ingenafstand"/>
         <w:jc w:val="both"/>
         <w:rPr>
           <w:lang w:val="en-US"/>
@@ -172,316 +293,219 @@
           <w:rFonts w:ascii="Courier New" w:hAnsi="Courier New" w:cs="Courier New"/>
           <w:lang w:val="en-US"/>
         </w:rPr>
-        <w:t>./dtest.exe masterDD.</w:t>
+        <w:t>solve:</w:t>
       </w:r>
       <w:r>
         <w:rPr>
           <w:rFonts w:ascii="Courier New" w:hAnsi="Courier New" w:cs="Courier New"/>
           <w:lang w:val="en-US"/>
         </w:rPr>
-        <w:t xml:space="preserve">txt </w:t>
+        <w:t xml:space="preserve"> </w:t>
+      </w:r>
+      <w:r>
+        <w:rPr>
+          <w:lang w:val="en-US"/>
+        </w:rPr>
+        <w:t>The basic unit could be said to be a single hand with a declarer and a denomination/strain (NT or suit) given.  This is indeed the best measure of “algorithmic base speed.”</w:t>
+      </w:r>
+    </w:p>
+    <w:p>
+      <w:pPr>
+        <w:pStyle w:val="Ingenafstand"/>
+        <w:jc w:val="both"/>
+        <w:rPr>
+          <w:lang w:val="en-US"/>
+        </w:rPr>
+      </w:pPr>
+    </w:p>
+    <w:p>
+      <w:pPr>
+        <w:pStyle w:val="Ingenafstand"/>
+        <w:jc w:val="both"/>
+        <w:rPr>
+          <w:lang w:val="en-US"/>
+        </w:rPr>
+      </w:pPr>
+      <w:r>
+        <w:rPr>
+          <w:rFonts w:ascii="Courier New" w:hAnsi="Courier New" w:cs="Courier New"/>
+          <w:lang w:val="en-US"/>
+        </w:rPr>
+        <w:t>calc</w:t>
+      </w:r>
+      <w:r>
+        <w:rPr>
+          <w:rFonts w:ascii="Courier New" w:hAnsi="Courier New" w:cs="Courier New"/>
+          <w:lang w:val="en-US"/>
+        </w:rPr>
+        <w:t>:</w:t>
+      </w:r>
+      <w:r>
+        <w:rPr>
+          <w:lang w:val="en-US"/>
+        </w:rPr>
+        <w:t xml:space="preserve">  </w:t>
+      </w:r>
+      <w:r>
+        <w:rPr>
+          <w:lang w:val="en-US"/>
+        </w:rPr>
+        <w:t xml:space="preserve">One common use case is to solve a given distribution for all 20 combinations of declarer and strain, for instance </w:t>
       </w:r>
       <w:proofErr w:type="gramStart"/>
       <w:r>
         <w:rPr>
+          <w:lang w:val="en-US"/>
+        </w:rPr>
+        <w:t>in order to</w:t>
+      </w:r>
+      <w:proofErr w:type="gramEnd"/>
+      <w:r>
+        <w:rPr>
+          <w:lang w:val="en-US"/>
+        </w:rPr>
+        <w:t xml:space="preserve"> print it onto hand records.  It turns out that partial results can be reused in order to speed up some analyses.  It is quite easy within the structure of DDS to reuse results within a strain for different declarers – the transposition tables can be left in place.  DDS makes no attempt to reuse anything between different strains as it doesn’t fit with DDS’s algorithms, but that’s not to say that it can’t be done.</w:t>
+      </w:r>
+    </w:p>
+    <w:p>
+      <w:pPr>
+        <w:pStyle w:val="Ingenafstand"/>
+        <w:jc w:val="both"/>
+        <w:rPr>
+          <w:lang w:val="en-US"/>
+        </w:rPr>
+      </w:pPr>
+    </w:p>
+    <w:p>
+      <w:pPr>
+        <w:pStyle w:val="Ingenafstand"/>
+        <w:jc w:val="both"/>
+        <w:rPr>
+          <w:lang w:val="en-US"/>
+        </w:rPr>
+      </w:pPr>
+      <w:r>
+        <w:rPr>
+          <w:lang w:val="en-US"/>
+        </w:rPr>
+        <w:t xml:space="preserve">In fact, the use case is probably not exactly as described.  More likely 28 or 32 hands are to be solved for a complete hand record.  So the speed of the entire task, as opposed to solving a single hand, is the relevant parameter.  There is no particular reuse possible, but this gets to the topic of multi-threading and </w:t>
+      </w:r>
+      <w:proofErr w:type="spellStart"/>
+      <w:r>
+        <w:rPr>
+          <w:lang w:val="en-US"/>
+        </w:rPr>
+        <w:t>parellelism</w:t>
+      </w:r>
+      <w:proofErr w:type="spellEnd"/>
+      <w:r>
+        <w:rPr>
+          <w:lang w:val="en-US"/>
+        </w:rPr>
+        <w:t>, see below.</w:t>
+      </w:r>
+    </w:p>
+    <w:p>
+      <w:pPr>
+        <w:pStyle w:val="Ingenafstand"/>
+        <w:jc w:val="both"/>
+        <w:rPr>
+          <w:lang w:val="en-US"/>
+        </w:rPr>
+      </w:pPr>
+    </w:p>
+    <w:p>
+      <w:pPr>
+        <w:pStyle w:val="Ingenafstand"/>
+        <w:jc w:val="both"/>
+        <w:rPr>
+          <w:lang w:val="en-US"/>
+        </w:rPr>
+      </w:pPr>
+      <w:r>
+        <w:rPr>
+          <w:lang w:val="en-US"/>
+        </w:rPr>
+        <w:t>Ano</w:t>
+      </w:r>
+      <w:r>
+        <w:rPr>
+          <w:lang w:val="en-US"/>
+        </w:rPr>
+        <w:t xml:space="preserve">ther common use case is to generate and analyze a lot of hands that fit certain criteria such as distribution and </w:t>
+      </w:r>
+      <w:proofErr w:type="spellStart"/>
+      <w:r>
+        <w:rPr>
+          <w:lang w:val="en-US"/>
+        </w:rPr>
+        <w:t>strengh</w:t>
+      </w:r>
+      <w:proofErr w:type="spellEnd"/>
+      <w:r>
+        <w:rPr>
+          <w:lang w:val="en-US"/>
+        </w:rPr>
+        <w:t>, perhaps in order to assess whether to bid slam or not.  DDS does not generate hands, but it does offer a batch mode which is useful in the context of multi-threading.</w:t>
+      </w:r>
+    </w:p>
+    <w:p>
+      <w:pPr>
+        <w:pStyle w:val="Ingenafstand"/>
+        <w:jc w:val="both"/>
+        <w:rPr>
+          <w:lang w:val="en-US"/>
+        </w:rPr>
+      </w:pPr>
+    </w:p>
+    <w:p>
+      <w:pPr>
+        <w:pStyle w:val="Ingenafstand"/>
+        <w:jc w:val="both"/>
+        <w:rPr>
+          <w:lang w:val="en-US"/>
+        </w:rPr>
+      </w:pPr>
+      <w:r>
+        <w:rPr>
           <w:rFonts w:ascii="Courier New" w:hAnsi="Courier New" w:cs="Courier New"/>
           <w:lang w:val="en-US"/>
         </w:rPr>
-        <w:t>calc</w:t>
-      </w:r>
-      <w:r>
-        <w:rPr>
-          <w:lang w:val="en-US"/>
-        </w:rPr>
-        <w:t xml:space="preserve">  (</w:t>
-      </w:r>
-      <w:proofErr w:type="gramEnd"/>
-      <w:r>
-        <w:rPr>
-          <w:lang w:val="en-US"/>
-        </w:rPr>
-        <w:t>the slowest – takes hours)</w:t>
-      </w:r>
-    </w:p>
-    <w:p>
-      <w:pPr>
-        <w:pStyle w:val="KeinLeerraum"/>
-        <w:jc w:val="both"/>
-        <w:rPr>
-          <w:lang w:val="en-US"/>
-        </w:rPr>
-      </w:pPr>
-    </w:p>
-    <w:p>
-      <w:pPr>
-        <w:pStyle w:val="KeinLeerraum"/>
-        <w:jc w:val="both"/>
-        <w:rPr>
-          <w:lang w:val="en-US"/>
-        </w:rPr>
-      </w:pPr>
-      <w:r>
-        <w:rPr>
-          <w:lang w:val="en-US"/>
-        </w:rPr>
-        <w:t xml:space="preserve">This means that we mostly care about </w:t>
-      </w:r>
-      <w:r>
-        <w:rPr>
-          <w:i/>
-          <w:lang w:val="en-US"/>
-        </w:rPr>
-        <w:t>average</w:t>
-      </w:r>
-      <w:r>
-        <w:rPr>
-          <w:lang w:val="en-US"/>
-        </w:rPr>
-        <w:t xml:space="preserve"> times for </w:t>
-      </w:r>
-      <w:r>
-        <w:rPr>
-          <w:i/>
-          <w:lang w:val="en-US"/>
-        </w:rPr>
-        <w:t>realistic</w:t>
-      </w:r>
-      <w:r>
-        <w:rPr>
-          <w:lang w:val="en-US"/>
-        </w:rPr>
-        <w:t xml:space="preserve"> hands.  We want to make sure that an answer is always given, even for pathological hands (see below), and we do care about improvements to worst-case performance, but mostly we care about average performance.</w:t>
-      </w:r>
-    </w:p>
-    <w:p>
-      <w:pPr>
-        <w:pStyle w:val="KeinLeerraum"/>
-        <w:jc w:val="both"/>
-        <w:rPr>
-          <w:lang w:val="en-US"/>
-        </w:rPr>
-      </w:pPr>
-    </w:p>
-    <w:p>
-      <w:pPr>
-        <w:pStyle w:val="berschrift3"/>
-        <w:rPr>
-          <w:lang w:val="en-US"/>
-        </w:rPr>
-      </w:pPr>
-      <w:r>
-        <w:rPr>
-          <w:lang w:val="en-US"/>
-        </w:rPr>
-        <w:t>Solution modes</w:t>
-      </w:r>
-    </w:p>
-    <w:p>
-      <w:pPr>
-        <w:pStyle w:val="KeinLeerraum"/>
-        <w:jc w:val="both"/>
-        <w:rPr>
-          <w:lang w:val="en-US"/>
-        </w:rPr>
-      </w:pPr>
-    </w:p>
-    <w:p>
-      <w:pPr>
-        <w:pStyle w:val="KeinLeerraum"/>
-        <w:jc w:val="both"/>
-        <w:rPr>
-          <w:lang w:val="en-US"/>
-        </w:rPr>
-      </w:pPr>
-      <w:proofErr w:type="gramStart"/>
+        <w:t>play</w:t>
+      </w:r>
       <w:r>
         <w:rPr>
           <w:rFonts w:ascii="Courier New" w:hAnsi="Courier New" w:cs="Courier New"/>
           <w:lang w:val="en-US"/>
         </w:rPr>
-        <w:t>solve</w:t>
-      </w:r>
-      <w:proofErr w:type="gramEnd"/>
+        <w:t>:</w:t>
+      </w:r>
       <w:r>
         <w:rPr>
           <w:rFonts w:ascii="Courier New" w:hAnsi="Courier New" w:cs="Courier New"/>
           <w:lang w:val="en-US"/>
         </w:rPr>
-        <w:t>:</w:t>
-      </w:r>
-      <w:r>
-        <w:rPr>
-          <w:rFonts w:ascii="Courier New" w:hAnsi="Courier New" w:cs="Courier New"/>
-          <w:lang w:val="en-US"/>
-        </w:rPr>
         <w:t xml:space="preserve"> </w:t>
       </w:r>
       <w:r>
         <w:rPr>
           <w:lang w:val="en-US"/>
         </w:rPr>
-        <w:t>The basic unit could be said to be a single hand with a declarer and a denomination/strain (NT or suit) given.  This is indeed the best measure of “algorithmic base speed.”</w:t>
-      </w:r>
-    </w:p>
-    <w:p>
-      <w:pPr>
-        <w:pStyle w:val="KeinLeerraum"/>
-        <w:jc w:val="both"/>
-        <w:rPr>
-          <w:lang w:val="en-US"/>
-        </w:rPr>
-      </w:pPr>
-    </w:p>
-    <w:p>
-      <w:pPr>
-        <w:pStyle w:val="KeinLeerraum"/>
-        <w:jc w:val="both"/>
-        <w:rPr>
-          <w:lang w:val="en-US"/>
-        </w:rPr>
-      </w:pPr>
-      <w:proofErr w:type="gramStart"/>
-      <w:r>
-        <w:rPr>
-          <w:rFonts w:ascii="Courier New" w:hAnsi="Courier New" w:cs="Courier New"/>
-          <w:lang w:val="en-US"/>
-        </w:rPr>
-        <w:t>calc</w:t>
-      </w:r>
-      <w:proofErr w:type="gramEnd"/>
-      <w:r>
-        <w:rPr>
-          <w:rFonts w:ascii="Courier New" w:hAnsi="Courier New" w:cs="Courier New"/>
-          <w:lang w:val="en-US"/>
-        </w:rPr>
-        <w:t>:</w:t>
-      </w:r>
-      <w:r>
-        <w:rPr>
-          <w:lang w:val="en-US"/>
-        </w:rPr>
-        <w:t xml:space="preserve">  </w:t>
-      </w:r>
-      <w:r>
-        <w:rPr>
-          <w:lang w:val="en-US"/>
-        </w:rPr>
-        <w:t>One common use case is to solve a given distribution for all 20 combinations of declarer and strain, for instance in order to print it onto hand records.  It turns out that partial results can be reused in order to speed up some analyses.  It is quite easy within the structure of DDS to reuse results within a strain for different declarers – the transposition tables can be left in place.  DDS makes no attempt to reuse anything between different strains as it doesn’t fit with DDS’s algorithms, but that’s not to say that it can’t be done.</w:t>
-      </w:r>
-    </w:p>
-    <w:p>
-      <w:pPr>
-        <w:pStyle w:val="KeinLeerraum"/>
-        <w:jc w:val="both"/>
-        <w:rPr>
-          <w:lang w:val="en-US"/>
-        </w:rPr>
-      </w:pPr>
-    </w:p>
-    <w:p>
-      <w:pPr>
-        <w:pStyle w:val="KeinLeerraum"/>
-        <w:jc w:val="both"/>
-        <w:rPr>
-          <w:lang w:val="en-US"/>
-        </w:rPr>
-      </w:pPr>
-      <w:r>
-        <w:rPr>
-          <w:lang w:val="en-US"/>
-        </w:rPr>
-        <w:t>In fact, the use case is probably not exactly as described.  More likely 28 or 32 hands are to be solved for a complete hand record.  So the speed of the entire task, as opposed to solving a single hand, is the relevant parameter.  There is no particular reuse possible, but this gets to the topic of multi-threading and parellelism, see below.</w:t>
-      </w:r>
-    </w:p>
-    <w:p>
-      <w:pPr>
-        <w:pStyle w:val="KeinLeerraum"/>
-        <w:jc w:val="both"/>
-        <w:rPr>
-          <w:lang w:val="en-US"/>
-        </w:rPr>
-      </w:pPr>
-    </w:p>
-    <w:p>
-      <w:pPr>
-        <w:pStyle w:val="KeinLeerraum"/>
-        <w:jc w:val="both"/>
-        <w:rPr>
-          <w:lang w:val="en-US"/>
-        </w:rPr>
-      </w:pPr>
-      <w:r>
-        <w:rPr>
-          <w:lang w:val="en-US"/>
-        </w:rPr>
-        <w:t>Ano</w:t>
-      </w:r>
-      <w:r>
-        <w:rPr>
-          <w:lang w:val="en-US"/>
-        </w:rPr>
-        <w:t>ther common use case is to generate and analyze a lot of hands that fit certain criteria such as distribution and strengh, perhaps in order to assess whether to bid slam or not.  DDS does not generate hands, but it does offer a batch mode which is useful in the context of multi-threading.</w:t>
-      </w:r>
-    </w:p>
-    <w:p>
-      <w:pPr>
-        <w:pStyle w:val="KeinLeerraum"/>
-        <w:jc w:val="both"/>
-        <w:rPr>
-          <w:lang w:val="en-US"/>
-        </w:rPr>
-      </w:pPr>
-    </w:p>
-    <w:p>
-      <w:pPr>
-        <w:pStyle w:val="KeinLeerraum"/>
-        <w:jc w:val="both"/>
-        <w:rPr>
-          <w:lang w:val="en-US"/>
-        </w:rPr>
-      </w:pPr>
-      <w:proofErr w:type="gramStart"/>
-      <w:r>
-        <w:rPr>
-          <w:rFonts w:ascii="Courier New" w:hAnsi="Courier New" w:cs="Courier New"/>
-          <w:lang w:val="en-US"/>
-        </w:rPr>
-        <w:t>play</w:t>
-      </w:r>
-      <w:proofErr w:type="gramEnd"/>
-      <w:r>
-        <w:rPr>
-          <w:rFonts w:ascii="Courier New" w:hAnsi="Courier New" w:cs="Courier New"/>
-          <w:lang w:val="en-US"/>
-        </w:rPr>
-        <w:t>:</w:t>
-      </w:r>
-      <w:r>
-        <w:rPr>
-          <w:rFonts w:ascii="Courier New" w:hAnsi="Courier New" w:cs="Courier New"/>
-          <w:lang w:val="en-US"/>
-        </w:rPr>
-        <w:t xml:space="preserve"> </w:t>
-      </w:r>
-      <w:r>
-        <w:rPr>
-          <w:lang w:val="en-US"/>
-        </w:rPr>
         <w:t>Yet another use, which is a recent addition to DDS, could be to judge the actual play of a hand relative to DD results.  DDS offers a function for scoring each played card double-dummy.  This could also be done by solving each position independently, but that is obviously very inefficient.  Nonetheless, that is more or less the way that it was initially done in DDS v2.6.  Subsequent reuse and stringent reduction of initialization code led to a dramatic improvement of a factor of 6-9!</w:t>
       </w:r>
     </w:p>
     <w:p>
       <w:pPr>
-        <w:pStyle w:val="KeinLeerraum"/>
-        <w:jc w:val="both"/>
-        <w:rPr>
-          <w:lang w:val="en-US"/>
-        </w:rPr>
-      </w:pPr>
-    </w:p>
-    <w:p>
-      <w:pPr>
-        <w:pStyle w:val="KeinLeerraum"/>
+        <w:pStyle w:val="Ingenafstand"/>
+        <w:jc w:val="both"/>
+        <w:rPr>
+          <w:lang w:val="en-US"/>
+        </w:rPr>
+      </w:pPr>
+    </w:p>
+    <w:p>
+      <w:pPr>
+        <w:pStyle w:val="Ingenafstand"/>
         <w:jc w:val="both"/>
         <w:rPr>
           <w:lang w:val="en-US"/>
@@ -503,16 +527,16 @@
     </w:p>
     <w:p>
       <w:pPr>
-        <w:pStyle w:val="KeinLeerraum"/>
-        <w:jc w:val="both"/>
-        <w:rPr>
-          <w:lang w:val="en-US"/>
-        </w:rPr>
-      </w:pPr>
-    </w:p>
-    <w:p>
-      <w:pPr>
-        <w:pStyle w:val="KeinLeerraum"/>
+        <w:pStyle w:val="Ingenafstand"/>
+        <w:jc w:val="both"/>
+        <w:rPr>
+          <w:lang w:val="en-US"/>
+        </w:rPr>
+      </w:pPr>
+    </w:p>
+    <w:p>
+      <w:pPr>
+        <w:pStyle w:val="Ingenafstand"/>
         <w:jc w:val="both"/>
         <w:rPr>
           <w:lang w:val="en-US"/>
@@ -527,16 +551,16 @@
     </w:p>
     <w:p>
       <w:pPr>
-        <w:pStyle w:val="KeinLeerraum"/>
-        <w:jc w:val="both"/>
-        <w:rPr>
-          <w:lang w:val="en-US"/>
-        </w:rPr>
-      </w:pPr>
-    </w:p>
-    <w:p>
-      <w:pPr>
-        <w:pStyle w:val="KeinLeerraum"/>
+        <w:pStyle w:val="Ingenafstand"/>
+        <w:jc w:val="both"/>
+        <w:rPr>
+          <w:lang w:val="en-US"/>
+        </w:rPr>
+      </w:pPr>
+    </w:p>
+    <w:p>
+      <w:pPr>
+        <w:pStyle w:val="Ingenafstand"/>
         <w:jc w:val="both"/>
         <w:rPr>
           <w:lang w:val="en-US"/>
@@ -551,16 +575,16 @@
     </w:p>
     <w:p>
       <w:pPr>
-        <w:pStyle w:val="KeinLeerraum"/>
-        <w:jc w:val="both"/>
-        <w:rPr>
-          <w:lang w:val="en-US"/>
-        </w:rPr>
-      </w:pPr>
-    </w:p>
-    <w:p>
-      <w:pPr>
-        <w:pStyle w:val="berschrift3"/>
+        <w:pStyle w:val="Ingenafstand"/>
+        <w:jc w:val="both"/>
+        <w:rPr>
+          <w:lang w:val="en-US"/>
+        </w:rPr>
+      </w:pPr>
+    </w:p>
+    <w:p>
+      <w:pPr>
+        <w:pStyle w:val="Overskrift3"/>
         <w:rPr>
           <w:lang w:val="en-US"/>
         </w:rPr>
@@ -574,16 +598,16 @@
     </w:p>
     <w:p>
       <w:pPr>
-        <w:pStyle w:val="KeinLeerraum"/>
-        <w:jc w:val="both"/>
-        <w:rPr>
-          <w:lang w:val="en-US"/>
-        </w:rPr>
-      </w:pPr>
-    </w:p>
-    <w:p>
-      <w:pPr>
-        <w:pStyle w:val="KeinLeerraum"/>
+        <w:pStyle w:val="Ingenafstand"/>
+        <w:jc w:val="both"/>
+        <w:rPr>
+          <w:lang w:val="en-US"/>
+        </w:rPr>
+      </w:pPr>
+    </w:p>
+    <w:p>
+      <w:pPr>
+        <w:pStyle w:val="Ingenafstand"/>
         <w:jc w:val="both"/>
         <w:rPr>
           <w:lang w:val="en-US"/>
@@ -616,16 +640,16 @@
     </w:p>
     <w:p>
       <w:pPr>
-        <w:pStyle w:val="KeinLeerraum"/>
-        <w:jc w:val="both"/>
-        <w:rPr>
-          <w:lang w:val="en-US"/>
-        </w:rPr>
-      </w:pPr>
-    </w:p>
-    <w:p>
-      <w:pPr>
-        <w:pStyle w:val="KeinLeerraum"/>
+        <w:pStyle w:val="Ingenafstand"/>
+        <w:jc w:val="both"/>
+        <w:rPr>
+          <w:lang w:val="en-US"/>
+        </w:rPr>
+      </w:pPr>
+    </w:p>
+    <w:p>
+      <w:pPr>
+        <w:pStyle w:val="Ingenafstand"/>
         <w:jc w:val="both"/>
         <w:rPr>
           <w:lang w:val="en-US"/>
@@ -640,16 +664,16 @@
     </w:p>
     <w:p>
       <w:pPr>
-        <w:pStyle w:val="KeinLeerraum"/>
-        <w:jc w:val="both"/>
-        <w:rPr>
-          <w:lang w:val="en-US"/>
-        </w:rPr>
-      </w:pPr>
-    </w:p>
-    <w:p>
-      <w:pPr>
-        <w:pStyle w:val="KeinLeerraum"/>
+        <w:pStyle w:val="Ingenafstand"/>
+        <w:jc w:val="both"/>
+        <w:rPr>
+          <w:lang w:val="en-US"/>
+        </w:rPr>
+      </w:pPr>
+    </w:p>
+    <w:p>
+      <w:pPr>
+        <w:pStyle w:val="Ingenafstand"/>
         <w:jc w:val="both"/>
         <w:rPr>
           <w:lang w:val="en-US"/>
@@ -664,16 +688,16 @@
     </w:p>
     <w:p>
       <w:pPr>
-        <w:pStyle w:val="KeinLeerraum"/>
-        <w:jc w:val="both"/>
-        <w:rPr>
-          <w:lang w:val="en-US"/>
-        </w:rPr>
-      </w:pPr>
-    </w:p>
-    <w:p>
-      <w:pPr>
-        <w:pStyle w:val="KeinLeerraum"/>
+        <w:pStyle w:val="Ingenafstand"/>
+        <w:jc w:val="both"/>
+        <w:rPr>
+          <w:lang w:val="en-US"/>
+        </w:rPr>
+      </w:pPr>
+    </w:p>
+    <w:p>
+      <w:pPr>
+        <w:pStyle w:val="Ingenafstand"/>
         <w:jc w:val="both"/>
         <w:rPr>
           <w:lang w:val="en-US"/>
@@ -694,16 +718,16 @@
     </w:p>
     <w:p>
       <w:pPr>
-        <w:pStyle w:val="KeinLeerraum"/>
-        <w:jc w:val="both"/>
-        <w:rPr>
-          <w:lang w:val="en-US"/>
-        </w:rPr>
-      </w:pPr>
-    </w:p>
-    <w:p>
-      <w:pPr>
-        <w:pStyle w:val="KeinLeerraum"/>
+        <w:pStyle w:val="Ingenafstand"/>
+        <w:jc w:val="both"/>
+        <w:rPr>
+          <w:lang w:val="en-US"/>
+        </w:rPr>
+      </w:pPr>
+    </w:p>
+    <w:p>
+      <w:pPr>
+        <w:pStyle w:val="Ingenafstand"/>
         <w:jc w:val="both"/>
         <w:rPr>
           <w:lang w:val="en-US"/>
@@ -718,16 +742,16 @@
     </w:p>
     <w:p>
       <w:pPr>
-        <w:pStyle w:val="KeinLeerraum"/>
-        <w:jc w:val="both"/>
-        <w:rPr>
-          <w:lang w:val="en-US"/>
-        </w:rPr>
-      </w:pPr>
-    </w:p>
-    <w:p>
-      <w:pPr>
-        <w:pStyle w:val="KeinLeerraum"/>
+        <w:pStyle w:val="Ingenafstand"/>
+        <w:jc w:val="both"/>
+        <w:rPr>
+          <w:lang w:val="en-US"/>
+        </w:rPr>
+      </w:pPr>
+    </w:p>
+    <w:p>
+      <w:pPr>
+        <w:pStyle w:val="Ingenafstand"/>
         <w:jc w:val="both"/>
         <w:rPr>
           <w:lang w:val="en-US"/>
@@ -742,40 +766,54 @@
     </w:p>
     <w:p>
       <w:pPr>
-        <w:pStyle w:val="KeinLeerraum"/>
-        <w:jc w:val="both"/>
-        <w:rPr>
-          <w:lang w:val="en-US"/>
-        </w:rPr>
-      </w:pPr>
-    </w:p>
-    <w:p>
-      <w:pPr>
-        <w:pStyle w:val="KeinLeerraum"/>
-        <w:jc w:val="both"/>
-        <w:rPr>
-          <w:lang w:val="en-US"/>
-        </w:rPr>
-      </w:pPr>
-      <w:r>
-        <w:rPr>
-          <w:lang w:val="en-US"/>
-        </w:rPr>
-        <w:t>If a suit is split AKQ – JT9 – 8765 – 432, it is also a lot easier on the solver, as there are only 4 actual cards to consider (AKQ are all equivalent, JT9 are all equivalent etc).</w:t>
-      </w:r>
-    </w:p>
-    <w:p>
-      <w:pPr>
-        <w:pStyle w:val="KeinLeerraum"/>
-        <w:jc w:val="both"/>
-        <w:rPr>
-          <w:lang w:val="en-US"/>
-        </w:rPr>
-      </w:pPr>
-    </w:p>
-    <w:p>
-      <w:pPr>
-        <w:pStyle w:val="KeinLeerraum"/>
+        <w:pStyle w:val="Ingenafstand"/>
+        <w:jc w:val="both"/>
+        <w:rPr>
+          <w:lang w:val="en-US"/>
+        </w:rPr>
+      </w:pPr>
+    </w:p>
+    <w:p>
+      <w:pPr>
+        <w:pStyle w:val="Ingenafstand"/>
+        <w:jc w:val="both"/>
+        <w:rPr>
+          <w:lang w:val="en-US"/>
+        </w:rPr>
+      </w:pPr>
+      <w:r>
+        <w:rPr>
+          <w:lang w:val="en-US"/>
+        </w:rPr>
+        <w:t xml:space="preserve">If a suit is split AKQ – JT9 – 8765 – 432, it is also a lot easier on the solver, as there are only 4 actual cards to consider (AKQ are all equivalent, JT9 are all equivalent </w:t>
+      </w:r>
+      <w:proofErr w:type="spellStart"/>
+      <w:r>
+        <w:rPr>
+          <w:lang w:val="en-US"/>
+        </w:rPr>
+        <w:t>etc</w:t>
+      </w:r>
+      <w:proofErr w:type="spellEnd"/>
+      <w:r>
+        <w:rPr>
+          <w:lang w:val="en-US"/>
+        </w:rPr>
+        <w:t>).</w:t>
+      </w:r>
+    </w:p>
+    <w:p>
+      <w:pPr>
+        <w:pStyle w:val="Ingenafstand"/>
+        <w:jc w:val="both"/>
+        <w:rPr>
+          <w:lang w:val="en-US"/>
+        </w:rPr>
+      </w:pPr>
+    </w:p>
+    <w:p>
+      <w:pPr>
+        <w:pStyle w:val="Ingenafstand"/>
         <w:jc w:val="both"/>
         <w:rPr>
           <w:lang w:val="en-US"/>
@@ -790,16 +828,16 @@
     </w:p>
     <w:p>
       <w:pPr>
-        <w:pStyle w:val="KeinLeerraum"/>
-        <w:jc w:val="both"/>
-        <w:rPr>
-          <w:lang w:val="en-US"/>
-        </w:rPr>
-      </w:pPr>
-    </w:p>
-    <w:p>
-      <w:pPr>
-        <w:pStyle w:val="KeinLeerraum"/>
+        <w:pStyle w:val="Ingenafstand"/>
+        <w:jc w:val="both"/>
+        <w:rPr>
+          <w:lang w:val="en-US"/>
+        </w:rPr>
+      </w:pPr>
+    </w:p>
+    <w:p>
+      <w:pPr>
+        <w:pStyle w:val="Ingenafstand"/>
         <w:jc w:val="both"/>
         <w:rPr>
           <w:lang w:val="en-US"/>
@@ -832,16 +870,16 @@
     </w:p>
     <w:p>
       <w:pPr>
-        <w:pStyle w:val="KeinLeerraum"/>
-        <w:jc w:val="both"/>
-        <w:rPr>
-          <w:lang w:val="en-US"/>
-        </w:rPr>
-      </w:pPr>
-    </w:p>
-    <w:p>
-      <w:pPr>
-        <w:pStyle w:val="KeinLeerraum"/>
+        <w:pStyle w:val="Ingenafstand"/>
+        <w:jc w:val="both"/>
+        <w:rPr>
+          <w:lang w:val="en-US"/>
+        </w:rPr>
+      </w:pPr>
+    </w:p>
+    <w:p>
+      <w:pPr>
+        <w:pStyle w:val="Ingenafstand"/>
         <w:jc w:val="both"/>
         <w:rPr>
           <w:lang w:val="en-US"/>
@@ -856,16 +894,16 @@
     </w:p>
     <w:p>
       <w:pPr>
-        <w:pStyle w:val="KeinLeerraum"/>
-        <w:jc w:val="both"/>
-        <w:rPr>
-          <w:lang w:val="en-US"/>
-        </w:rPr>
-      </w:pPr>
-    </w:p>
-    <w:p>
-      <w:pPr>
-        <w:pStyle w:val="KeinLeerraum"/>
+        <w:pStyle w:val="Ingenafstand"/>
+        <w:jc w:val="both"/>
+        <w:rPr>
+          <w:lang w:val="en-US"/>
+        </w:rPr>
+      </w:pPr>
+    </w:p>
+    <w:p>
+      <w:pPr>
+        <w:pStyle w:val="Ingenafstand"/>
         <w:jc w:val="both"/>
         <w:rPr>
           <w:lang w:val="en-US"/>
@@ -880,16 +918,16 @@
     </w:p>
     <w:p>
       <w:pPr>
-        <w:pStyle w:val="KeinLeerraum"/>
-        <w:jc w:val="both"/>
-        <w:rPr>
-          <w:lang w:val="en-US"/>
-        </w:rPr>
-      </w:pPr>
-    </w:p>
-    <w:p>
-      <w:pPr>
-        <w:pStyle w:val="KeinLeerraum"/>
+        <w:pStyle w:val="Ingenafstand"/>
+        <w:jc w:val="both"/>
+        <w:rPr>
+          <w:lang w:val="en-US"/>
+        </w:rPr>
+      </w:pPr>
+    </w:p>
+    <w:p>
+      <w:pPr>
+        <w:pStyle w:val="Ingenafstand"/>
         <w:numPr>
           <w:ilvl w:val="0"/>
           <w:numId w:val="2"/>
@@ -956,7 +994,7 @@
     </w:p>
     <w:p>
       <w:pPr>
-        <w:pStyle w:val="KeinLeerraum"/>
+        <w:pStyle w:val="Ingenafstand"/>
         <w:numPr>
           <w:ilvl w:val="0"/>
           <w:numId w:val="2"/>
@@ -975,7 +1013,7 @@
     </w:p>
     <w:p>
       <w:pPr>
-        <w:pStyle w:val="KeinLeerraum"/>
+        <w:pStyle w:val="Ingenafstand"/>
         <w:numPr>
           <w:ilvl w:val="0"/>
           <w:numId w:val="2"/>
@@ -994,16 +1032,16 @@
     </w:p>
     <w:p>
       <w:pPr>
-        <w:pStyle w:val="KeinLeerraum"/>
-        <w:jc w:val="both"/>
-        <w:rPr>
-          <w:lang w:val="en-US"/>
-        </w:rPr>
-      </w:pPr>
-    </w:p>
-    <w:p>
-      <w:pPr>
-        <w:pStyle w:val="KeinLeerraum"/>
+        <w:pStyle w:val="Ingenafstand"/>
+        <w:jc w:val="both"/>
+        <w:rPr>
+          <w:lang w:val="en-US"/>
+        </w:rPr>
+      </w:pPr>
+    </w:p>
+    <w:p>
+      <w:pPr>
+        <w:pStyle w:val="Ingenafstand"/>
         <w:jc w:val="both"/>
         <w:rPr>
           <w:lang w:val="en-US"/>
@@ -1018,16 +1056,16 @@
     </w:p>
     <w:p>
       <w:pPr>
-        <w:pStyle w:val="KeinLeerraum"/>
-        <w:jc w:val="both"/>
-        <w:rPr>
-          <w:lang w:val="en-US"/>
-        </w:rPr>
-      </w:pPr>
-    </w:p>
-    <w:p>
-      <w:pPr>
-        <w:pStyle w:val="berschrift3"/>
+        <w:pStyle w:val="Ingenafstand"/>
+        <w:jc w:val="both"/>
+        <w:rPr>
+          <w:lang w:val="en-US"/>
+        </w:rPr>
+      </w:pPr>
+    </w:p>
+    <w:p>
+      <w:pPr>
+        <w:pStyle w:val="Overskrift3"/>
         <w:rPr>
           <w:lang w:val="en-US"/>
         </w:rPr>
@@ -1041,16 +1079,16 @@
     </w:p>
     <w:p>
       <w:pPr>
-        <w:pStyle w:val="KeinLeerraum"/>
-        <w:jc w:val="both"/>
-        <w:rPr>
-          <w:lang w:val="en-US"/>
-        </w:rPr>
-      </w:pPr>
-    </w:p>
-    <w:p>
-      <w:pPr>
-        <w:pStyle w:val="KeinLeerraum"/>
+        <w:pStyle w:val="Ingenafstand"/>
+        <w:jc w:val="both"/>
+        <w:rPr>
+          <w:lang w:val="en-US"/>
+        </w:rPr>
+      </w:pPr>
+    </w:p>
+    <w:p>
+      <w:pPr>
+        <w:pStyle w:val="Ingenafstand"/>
         <w:jc w:val="both"/>
         <w:rPr>
           <w:lang w:val="en-US"/>
@@ -1065,16 +1103,16 @@
     </w:p>
     <w:p>
       <w:pPr>
-        <w:pStyle w:val="KeinLeerraum"/>
-        <w:jc w:val="both"/>
-        <w:rPr>
-          <w:lang w:val="en-US"/>
-        </w:rPr>
-      </w:pPr>
-    </w:p>
-    <w:p>
-      <w:pPr>
-        <w:pStyle w:val="KeinLeerraum"/>
+        <w:pStyle w:val="Ingenafstand"/>
+        <w:jc w:val="both"/>
+        <w:rPr>
+          <w:lang w:val="en-US"/>
+        </w:rPr>
+      </w:pPr>
+    </w:p>
+    <w:p>
+      <w:pPr>
+        <w:pStyle w:val="Ingenafstand"/>
         <w:jc w:val="both"/>
         <w:rPr>
           <w:lang w:val="en-US"/>
@@ -1089,16 +1127,16 @@
     </w:p>
     <w:p>
       <w:pPr>
-        <w:pStyle w:val="KeinLeerraum"/>
-        <w:jc w:val="both"/>
-        <w:rPr>
-          <w:lang w:val="en-US"/>
-        </w:rPr>
-      </w:pPr>
-    </w:p>
-    <w:p>
-      <w:pPr>
-        <w:pStyle w:val="KeinLeerraum"/>
+        <w:pStyle w:val="Ingenafstand"/>
+        <w:jc w:val="both"/>
+        <w:rPr>
+          <w:lang w:val="en-US"/>
+        </w:rPr>
+      </w:pPr>
+    </w:p>
+    <w:p>
+      <w:pPr>
+        <w:pStyle w:val="Ingenafstand"/>
         <w:jc w:val="both"/>
         <w:rPr>
           <w:lang w:val="en-US"/>
@@ -1114,44 +1152,30 @@
         <w:rPr>
           <w:lang w:val="en-US"/>
         </w:rPr>
-        <w:t xml:space="preserve">  Is this a “real” improvement of hard </w:t>
-      </w:r>
-      <w:proofErr w:type="gramStart"/>
-      <w:r>
-        <w:rPr>
-          <w:lang w:val="en-US"/>
-        </w:rPr>
-        <w:t>algorithms.</w:t>
-      </w:r>
-      <w:proofErr w:type="gramEnd"/>
-      <w:r>
-        <w:rPr>
-          <w:lang w:val="en-US"/>
-        </w:rPr>
-        <w:t xml:space="preserve">  No.  But it is worthwhile in practice nonetheless.</w:t>
-      </w:r>
-    </w:p>
-    <w:p>
-      <w:pPr>
-        <w:pStyle w:val="KeinLeerraum"/>
-        <w:jc w:val="both"/>
-        <w:rPr>
-          <w:lang w:val="en-US"/>
-        </w:rPr>
-      </w:pPr>
-    </w:p>
-    <w:p>
-      <w:pPr>
-        <w:pStyle w:val="KeinLeerraum"/>
-        <w:jc w:val="both"/>
-        <w:rPr>
-          <w:lang w:val="en-US"/>
-        </w:rPr>
-      </w:pPr>
-    </w:p>
-    <w:p>
-      <w:pPr>
-        <w:pStyle w:val="KeinLeerraum"/>
+        <w:t xml:space="preserve">  Is this a “real” improvement of hard algorithms.  No.  But it is worthwhile in practice nonetheless.</w:t>
+      </w:r>
+    </w:p>
+    <w:p>
+      <w:pPr>
+        <w:pStyle w:val="Ingenafstand"/>
+        <w:jc w:val="both"/>
+        <w:rPr>
+          <w:lang w:val="en-US"/>
+        </w:rPr>
+      </w:pPr>
+    </w:p>
+    <w:p>
+      <w:pPr>
+        <w:pStyle w:val="Ingenafstand"/>
+        <w:jc w:val="both"/>
+        <w:rPr>
+          <w:lang w:val="en-US"/>
+        </w:rPr>
+      </w:pPr>
+    </w:p>
+    <w:p>
+      <w:pPr>
+        <w:pStyle w:val="Ingenafstand"/>
         <w:jc w:val="both"/>
         <w:rPr>
           <w:lang w:val="en-US"/>
@@ -1177,7 +1201,7 @@
     </w:p>
     <w:p>
       <w:pPr>
-        <w:pStyle w:val="berschrift3"/>
+        <w:pStyle w:val="Overskrift3"/>
         <w:rPr>
           <w:lang w:val="en-US"/>
         </w:rPr>
@@ -1198,15 +1222,15 @@
     </w:p>
     <w:p>
       <w:pPr>
-        <w:pStyle w:val="KeinLeerraum"/>
-        <w:rPr>
-          <w:lang w:val="en-US"/>
-        </w:rPr>
-      </w:pPr>
-    </w:p>
-    <w:p>
-      <w:pPr>
-        <w:pStyle w:val="KeinLeerraum"/>
+        <w:pStyle w:val="Ingenafstand"/>
+        <w:rPr>
+          <w:lang w:val="en-US"/>
+        </w:rPr>
+      </w:pPr>
+    </w:p>
+    <w:p>
+      <w:pPr>
+        <w:pStyle w:val="Ingenafstand"/>
         <w:jc w:val="both"/>
         <w:rPr>
           <w:lang w:val="en-US"/>
@@ -1221,23 +1245,23 @@
     </w:p>
     <w:p>
       <w:pPr>
-        <w:pStyle w:val="KeinLeerraum"/>
-        <w:rPr>
-          <w:lang w:val="en-US"/>
-        </w:rPr>
-      </w:pPr>
-    </w:p>
-    <w:p>
-      <w:pPr>
-        <w:pStyle w:val="KeinLeerraum"/>
-        <w:rPr>
-          <w:lang w:val="en-US"/>
-        </w:rPr>
-      </w:pPr>
-    </w:p>
-    <w:p>
-      <w:pPr>
-        <w:pStyle w:val="KeinLeerraum"/>
+        <w:pStyle w:val="Ingenafstand"/>
+        <w:rPr>
+          <w:lang w:val="en-US"/>
+        </w:rPr>
+      </w:pPr>
+    </w:p>
+    <w:p>
+      <w:pPr>
+        <w:pStyle w:val="Ingenafstand"/>
+        <w:rPr>
+          <w:lang w:val="en-US"/>
+        </w:rPr>
+      </w:pPr>
+    </w:p>
+    <w:p>
+      <w:pPr>
+        <w:pStyle w:val="Ingenafstand"/>
         <w:jc w:val="center"/>
         <w:rPr>
           <w:lang w:val="en-US"/>
@@ -1249,7 +1273,7 @@
           <w:lang w:eastAsia="de-DE"/>
         </w:rPr>
         <w:drawing>
-          <wp:inline distT="0" distB="0" distL="0" distR="0" wp14:anchorId="5DD53582">
+          <wp:inline distT="0" distB="0" distL="0" distR="0" wp14:anchorId="1AA0B21C" wp14:editId="21DDA1C8">
             <wp:extent cx="4578350" cy="2755900"/>
             <wp:effectExtent l="0" t="0" r="0" b="6350"/>
             <wp:docPr id="1" name="Grafik 1"/>
@@ -1297,15 +1321,15 @@
     </w:p>
     <w:p>
       <w:pPr>
-        <w:pStyle w:val="KeinLeerraum"/>
-        <w:rPr>
-          <w:lang w:val="en-US"/>
-        </w:rPr>
-      </w:pPr>
-    </w:p>
-    <w:p>
-      <w:pPr>
-        <w:pStyle w:val="KeinLeerraum"/>
+        <w:pStyle w:val="Ingenafstand"/>
+        <w:rPr>
+          <w:lang w:val="en-US"/>
+        </w:rPr>
+      </w:pPr>
+    </w:p>
+    <w:p>
+      <w:pPr>
+        <w:pStyle w:val="Ingenafstand"/>
         <w:jc w:val="both"/>
         <w:rPr>
           <w:lang w:val="en-US"/>
@@ -1385,16 +1409,16 @@
     </w:p>
     <w:p>
       <w:pPr>
-        <w:pStyle w:val="KeinLeerraum"/>
-        <w:jc w:val="both"/>
-        <w:rPr>
-          <w:lang w:val="en-US"/>
-        </w:rPr>
-      </w:pPr>
-    </w:p>
-    <w:p>
-      <w:pPr>
-        <w:pStyle w:val="KeinLeerraum"/>
+        <w:pStyle w:val="Ingenafstand"/>
+        <w:jc w:val="both"/>
+        <w:rPr>
+          <w:lang w:val="en-US"/>
+        </w:rPr>
+      </w:pPr>
+    </w:p>
+    <w:p>
+      <w:pPr>
+        <w:pStyle w:val="Ingenafstand"/>
         <w:numPr>
           <w:ilvl w:val="0"/>
           <w:numId w:val="2"/>
@@ -1413,7 +1437,7 @@
     </w:p>
     <w:p>
       <w:pPr>
-        <w:pStyle w:val="KeinLeerraum"/>
+        <w:pStyle w:val="Ingenafstand"/>
         <w:numPr>
           <w:ilvl w:val="0"/>
           <w:numId w:val="2"/>
@@ -1432,7 +1456,7 @@
     </w:p>
     <w:p>
       <w:pPr>
-        <w:pStyle w:val="KeinLeerraum"/>
+        <w:pStyle w:val="Ingenafstand"/>
         <w:numPr>
           <w:ilvl w:val="0"/>
           <w:numId w:val="2"/>
@@ -1451,7 +1475,7 @@
     </w:p>
     <w:p>
       <w:pPr>
-        <w:pStyle w:val="KeinLeerraum"/>
+        <w:pStyle w:val="Ingenafstand"/>
         <w:numPr>
           <w:ilvl w:val="0"/>
           <w:numId w:val="2"/>
@@ -1483,15 +1507,15 @@
     </w:p>
     <w:p>
       <w:pPr>
-        <w:pStyle w:val="KeinLeerraum"/>
-        <w:rPr>
-          <w:lang w:val="en-US"/>
-        </w:rPr>
-      </w:pPr>
-    </w:p>
-    <w:p>
-      <w:pPr>
-        <w:pStyle w:val="KeinLeerraum"/>
+        <w:pStyle w:val="Ingenafstand"/>
+        <w:rPr>
+          <w:lang w:val="en-US"/>
+        </w:rPr>
+      </w:pPr>
+    </w:p>
+    <w:p>
+      <w:pPr>
+        <w:pStyle w:val="Ingenafstand"/>
         <w:rPr>
           <w:lang w:val="en-US"/>
         </w:rPr>
@@ -1505,15 +1529,15 @@
     </w:p>
     <w:p>
       <w:pPr>
-        <w:pStyle w:val="KeinLeerraum"/>
-        <w:rPr>
-          <w:lang w:val="en-US"/>
-        </w:rPr>
-      </w:pPr>
-    </w:p>
-    <w:p>
-      <w:pPr>
-        <w:pStyle w:val="KeinLeerraum"/>
+        <w:pStyle w:val="Ingenafstand"/>
+        <w:rPr>
+          <w:lang w:val="en-US"/>
+        </w:rPr>
+      </w:pPr>
+    </w:p>
+    <w:p>
+      <w:pPr>
+        <w:pStyle w:val="Ingenafstand"/>
         <w:rPr>
           <w:lang w:val="en-US"/>
         </w:rPr>
@@ -1527,15 +1551,15 @@
     </w:p>
     <w:p>
       <w:pPr>
-        <w:pStyle w:val="KeinLeerraum"/>
-        <w:rPr>
-          <w:lang w:val="en-US"/>
-        </w:rPr>
-      </w:pPr>
-    </w:p>
-    <w:p>
-      <w:pPr>
-        <w:pStyle w:val="KeinLeerraum"/>
+        <w:pStyle w:val="Ingenafstand"/>
+        <w:rPr>
+          <w:lang w:val="en-US"/>
+        </w:rPr>
+      </w:pPr>
+    </w:p>
+    <w:p>
+      <w:pPr>
+        <w:pStyle w:val="Ingenafstand"/>
         <w:rPr>
           <w:lang w:val="en-US"/>
         </w:rPr>
@@ -1562,7 +1586,7 @@
     </w:p>
     <w:p>
       <w:pPr>
-        <w:pStyle w:val="KeinLeerraum"/>
+        <w:pStyle w:val="Ingenafstand"/>
         <w:jc w:val="center"/>
         <w:rPr>
           <w:lang w:val="en-US"/>
@@ -1575,7 +1599,7 @@
         </w:rPr>
         <w:lastRenderedPageBreak/>
         <w:drawing>
-          <wp:inline distT="0" distB="0" distL="0" distR="0" wp14:anchorId="08C7F2B7" wp14:editId="79B707B5">
+          <wp:inline distT="0" distB="0" distL="0" distR="0" wp14:anchorId="4E9445AE" wp14:editId="2941FDC1">
             <wp:extent cx="4584700" cy="2755900"/>
             <wp:effectExtent l="0" t="0" r="6350" b="6350"/>
             <wp:docPr id="3" name="Grafik 3"/>
@@ -1623,15 +1647,15 @@
     </w:p>
     <w:p>
       <w:pPr>
-        <w:pStyle w:val="KeinLeerraum"/>
-        <w:rPr>
-          <w:lang w:val="en-US"/>
-        </w:rPr>
-      </w:pPr>
-    </w:p>
-    <w:p>
-      <w:pPr>
-        <w:pStyle w:val="KeinLeerraum"/>
+        <w:pStyle w:val="Ingenafstand"/>
+        <w:rPr>
+          <w:lang w:val="en-US"/>
+        </w:rPr>
+      </w:pPr>
+    </w:p>
+    <w:p>
+      <w:pPr>
+        <w:pStyle w:val="Ingenafstand"/>
         <w:jc w:val="both"/>
         <w:rPr>
           <w:lang w:val="en-US"/>
@@ -1654,34 +1678,20 @@
         <w:rPr>
           <w:lang w:val="en-US"/>
         </w:rPr>
-        <w:t xml:space="preserve"> over the run time of </w:t>
-      </w:r>
-      <w:proofErr w:type="gramStart"/>
-      <w:r>
-        <w:rPr>
-          <w:lang w:val="en-US"/>
-        </w:rPr>
-        <w:t>a solve</w:t>
-      </w:r>
-      <w:proofErr w:type="gramEnd"/>
-      <w:r>
-        <w:rPr>
-          <w:lang w:val="en-US"/>
-        </w:rPr>
-        <w:t>.  So “12 cores” does not actually mean that 12 cores are running full blast next to each other all the times.  Rather it means that up to 12 cores are available for DDS to use, with all the imperfections from scheduling etc.  Still, we see that the memory bandwidth limitations are significant.  The only thing we can theoretically do about that is to choose algorithms that use memory less often and more contiguously.</w:t>
-      </w:r>
-    </w:p>
-    <w:p>
-      <w:pPr>
-        <w:pStyle w:val="KeinLeerraum"/>
-        <w:rPr>
-          <w:lang w:val="en-US"/>
-        </w:rPr>
-      </w:pPr>
-    </w:p>
-    <w:p>
-      <w:pPr>
-        <w:pStyle w:val="KeinLeerraum"/>
+        <w:t xml:space="preserve"> over the run time of a solve.  So “12 cores” does not actually mean that 12 cores are running full blast next to each other all the times.  Rather it means that up to 12 cores are available for DDS to use, with all the imperfections from scheduling etc.  Still, we see that the memory bandwidth limitations are significant.  The only thing we can theoretically do about that is to choose algorithms that use memory less often and more contiguously.</w:t>
+      </w:r>
+    </w:p>
+    <w:p>
+      <w:pPr>
+        <w:pStyle w:val="Ingenafstand"/>
+        <w:rPr>
+          <w:lang w:val="en-US"/>
+        </w:rPr>
+      </w:pPr>
+    </w:p>
+    <w:p>
+      <w:pPr>
+        <w:pStyle w:val="Ingenafstand"/>
         <w:jc w:val="center"/>
         <w:rPr>
           <w:lang w:val="en-US"/>
@@ -1693,7 +1703,7 @@
           <w:lang w:eastAsia="de-DE"/>
         </w:rPr>
         <w:drawing>
-          <wp:inline distT="0" distB="0" distL="0" distR="0" wp14:anchorId="44512D2E" wp14:editId="793F147A">
+          <wp:inline distT="0" distB="0" distL="0" distR="0" wp14:anchorId="63B08AE9" wp14:editId="06CDF686">
             <wp:extent cx="4584700" cy="2755900"/>
             <wp:effectExtent l="0" t="0" r="6350" b="6350"/>
             <wp:docPr id="4" name="Grafik 4"/>
@@ -1741,15 +1751,15 @@
     </w:p>
     <w:p>
       <w:pPr>
-        <w:pStyle w:val="KeinLeerraum"/>
-        <w:rPr>
-          <w:lang w:val="en-US"/>
-        </w:rPr>
-      </w:pPr>
-    </w:p>
-    <w:p>
-      <w:pPr>
-        <w:pStyle w:val="KeinLeerraum"/>
+        <w:pStyle w:val="Ingenafstand"/>
+        <w:rPr>
+          <w:lang w:val="en-US"/>
+        </w:rPr>
+      </w:pPr>
+    </w:p>
+    <w:p>
+      <w:pPr>
+        <w:pStyle w:val="Ingenafstand"/>
         <w:jc w:val="both"/>
         <w:rPr>
           <w:lang w:val="en-US"/>
@@ -1764,7 +1774,7 @@
     </w:p>
     <w:p>
       <w:pPr>
-        <w:pStyle w:val="KeinLeerraum"/>
+        <w:pStyle w:val="Ingenafstand"/>
         <w:jc w:val="center"/>
         <w:rPr>
           <w:lang w:val="en-US"/>
@@ -1777,7 +1787,7 @@
         </w:rPr>
         <w:lastRenderedPageBreak/>
         <w:drawing>
-          <wp:inline distT="0" distB="0" distL="0" distR="0" wp14:anchorId="3BBDB0BB">
+          <wp:inline distT="0" distB="0" distL="0" distR="0" wp14:anchorId="2677190B" wp14:editId="420894D6">
             <wp:extent cx="4584700" cy="2755900"/>
             <wp:effectExtent l="0" t="0" r="6350" b="6350"/>
             <wp:docPr id="2" name="Grafik 2"/>
@@ -1825,15 +1835,15 @@
     </w:p>
     <w:p>
       <w:pPr>
-        <w:pStyle w:val="KeinLeerraum"/>
-        <w:rPr>
-          <w:lang w:val="en-US"/>
-        </w:rPr>
-      </w:pPr>
-    </w:p>
-    <w:p>
-      <w:pPr>
-        <w:pStyle w:val="KeinLeerraum"/>
+        <w:pStyle w:val="Ingenafstand"/>
+        <w:rPr>
+          <w:lang w:val="en-US"/>
+        </w:rPr>
+      </w:pPr>
+    </w:p>
+    <w:p>
+      <w:pPr>
+        <w:pStyle w:val="Ingenafstand"/>
         <w:jc w:val="both"/>
         <w:rPr>
           <w:lang w:val="en-US"/>
@@ -1866,15 +1876,15 @@
     </w:p>
     <w:p>
       <w:pPr>
-        <w:pStyle w:val="KeinLeerraum"/>
-        <w:rPr>
-          <w:lang w:val="en-US"/>
-        </w:rPr>
-      </w:pPr>
-    </w:p>
-    <w:p>
-      <w:pPr>
-        <w:pStyle w:val="berschrift3"/>
+        <w:pStyle w:val="Ingenafstand"/>
+        <w:rPr>
+          <w:lang w:val="en-US"/>
+        </w:rPr>
+      </w:pPr>
+    </w:p>
+    <w:p>
+      <w:pPr>
+        <w:pStyle w:val="Overskrift3"/>
         <w:rPr>
           <w:lang w:val="en-US"/>
         </w:rPr>
@@ -1888,15 +1898,15 @@
     </w:p>
     <w:p>
       <w:pPr>
-        <w:pStyle w:val="KeinLeerraum"/>
-        <w:rPr>
-          <w:lang w:val="en-US"/>
-        </w:rPr>
-      </w:pPr>
-    </w:p>
-    <w:p>
-      <w:pPr>
-        <w:pStyle w:val="KeinLeerraum"/>
+        <w:pStyle w:val="Ingenafstand"/>
+        <w:rPr>
+          <w:lang w:val="en-US"/>
+        </w:rPr>
+      </w:pPr>
+    </w:p>
+    <w:p>
+      <w:pPr>
+        <w:pStyle w:val="Ingenafstand"/>
         <w:jc w:val="both"/>
         <w:rPr>
           <w:lang w:val="en-US"/>
@@ -1953,16 +1963,16 @@
     </w:p>
     <w:p>
       <w:pPr>
-        <w:pStyle w:val="KeinLeerraum"/>
-        <w:jc w:val="both"/>
-        <w:rPr>
-          <w:lang w:val="en-US"/>
-        </w:rPr>
-      </w:pPr>
-    </w:p>
-    <w:p>
-      <w:pPr>
-        <w:pStyle w:val="KeinLeerraum"/>
+        <w:pStyle w:val="Ingenafstand"/>
+        <w:jc w:val="both"/>
+        <w:rPr>
+          <w:lang w:val="en-US"/>
+        </w:rPr>
+      </w:pPr>
+    </w:p>
+    <w:p>
+      <w:pPr>
+        <w:pStyle w:val="Ingenafstand"/>
         <w:jc w:val="both"/>
         <w:rPr>
           <w:lang w:val="en-US"/>
@@ -1984,7 +1994,21 @@
         <w:rPr>
           <w:lang w:val="en-US"/>
         </w:rPr>
-        <w:t xml:space="preserve"> PlayAnalyser module added and without t</w:t>
+        <w:t xml:space="preserve"> </w:t>
+      </w:r>
+      <w:proofErr w:type="spellStart"/>
+      <w:r>
+        <w:rPr>
+          <w:lang w:val="en-US"/>
+        </w:rPr>
+        <w:t>PlayAnalyser</w:t>
+      </w:r>
+      <w:proofErr w:type="spellEnd"/>
+      <w:r>
+        <w:rPr>
+          <w:lang w:val="en-US"/>
+        </w:rPr>
+        <w:t xml:space="preserve"> module added and without t</w:t>
       </w:r>
       <w:r>
         <w:rPr>
@@ -2050,16 +2074,8 @@
         <w:rPr>
           <w:lang w:val="en-US"/>
         </w:rPr>
-        <w:t xml:space="preserve">not be separated in the results – sorry about this.  This is not a </w:t>
-      </w:r>
-      <w:proofErr w:type="gramStart"/>
-      <w:r>
-        <w:rPr>
-          <w:lang w:val="en-US"/>
-        </w:rPr>
-        <w:t xml:space="preserve">thesis </w:t>
-      </w:r>
-      <w:proofErr w:type="gramEnd"/>
+        <w:t xml:space="preserve">not be separated in the results – sorry about this.  This is not a thesis </w:t>
+      </w:r>
       <w:r>
         <w:rPr>
           <w:lang w:val="en-US"/>
@@ -2075,24 +2091,24 @@
     </w:p>
     <w:p>
       <w:pPr>
-        <w:pStyle w:val="KeinLeerraum"/>
-        <w:jc w:val="both"/>
-        <w:rPr>
-          <w:lang w:val="en-US"/>
-        </w:rPr>
-      </w:pPr>
-    </w:p>
-    <w:p>
-      <w:pPr>
-        <w:pStyle w:val="KeinLeerraum"/>
-        <w:rPr>
-          <w:lang w:val="en-US"/>
-        </w:rPr>
-      </w:pPr>
-    </w:p>
-    <w:p>
-      <w:pPr>
-        <w:pStyle w:val="KeinLeerraum"/>
+        <w:pStyle w:val="Ingenafstand"/>
+        <w:jc w:val="both"/>
+        <w:rPr>
+          <w:lang w:val="en-US"/>
+        </w:rPr>
+      </w:pPr>
+    </w:p>
+    <w:p>
+      <w:pPr>
+        <w:pStyle w:val="Ingenafstand"/>
+        <w:rPr>
+          <w:lang w:val="en-US"/>
+        </w:rPr>
+      </w:pPr>
+    </w:p>
+    <w:p>
+      <w:pPr>
+        <w:pStyle w:val="Ingenafstand"/>
         <w:jc w:val="center"/>
         <w:rPr>
           <w:lang w:val="en-US"/>
@@ -2105,7 +2121,7 @@
         </w:rPr>
         <w:lastRenderedPageBreak/>
         <w:drawing>
-          <wp:inline distT="0" distB="0" distL="0" distR="0" wp14:anchorId="3BD8ACFA">
+          <wp:inline distT="0" distB="0" distL="0" distR="0" wp14:anchorId="5E42A76A" wp14:editId="3E1D66E6">
             <wp:extent cx="4584700" cy="2755900"/>
             <wp:effectExtent l="0" t="0" r="6350" b="6350"/>
             <wp:docPr id="5" name="Grafik 5"/>
@@ -2153,15 +2169,15 @@
     </w:p>
     <w:p>
       <w:pPr>
-        <w:pStyle w:val="KeinLeerraum"/>
-        <w:rPr>
-          <w:lang w:val="en-US"/>
-        </w:rPr>
-      </w:pPr>
-    </w:p>
-    <w:p>
-      <w:pPr>
-        <w:pStyle w:val="KeinLeerraum"/>
+        <w:pStyle w:val="Ingenafstand"/>
+        <w:rPr>
+          <w:lang w:val="en-US"/>
+        </w:rPr>
+      </w:pPr>
+    </w:p>
+    <w:p>
+      <w:pPr>
+        <w:pStyle w:val="Ingenafstand"/>
         <w:jc w:val="center"/>
         <w:rPr>
           <w:lang w:val="en-US"/>
@@ -2173,7 +2189,7 @@
           <w:lang w:eastAsia="de-DE"/>
         </w:rPr>
         <w:drawing>
-          <wp:inline distT="0" distB="0" distL="0" distR="0" wp14:anchorId="10CF2105">
+          <wp:inline distT="0" distB="0" distL="0" distR="0" wp14:anchorId="090153C9" wp14:editId="12F7EB69">
             <wp:extent cx="4584700" cy="2755900"/>
             <wp:effectExtent l="0" t="0" r="6350" b="6350"/>
             <wp:docPr id="6" name="Grafik 6"/>
@@ -2221,39 +2237,53 @@
     </w:p>
     <w:p>
       <w:pPr>
-        <w:pStyle w:val="KeinLeerraum"/>
-        <w:rPr>
-          <w:lang w:val="en-US"/>
-        </w:rPr>
-      </w:pPr>
-    </w:p>
-    <w:p>
-      <w:pPr>
-        <w:pStyle w:val="KeinLeerraum"/>
-        <w:jc w:val="both"/>
-        <w:rPr>
-          <w:lang w:val="en-US"/>
-        </w:rPr>
-      </w:pPr>
-      <w:r>
-        <w:rPr>
-          <w:lang w:val="en-US"/>
-        </w:rPr>
-        <w:t>This is by far the largest absolute improvement of the benchmarks.  “Trace/PlayAnalyser” was particularly sensitive to initialization, as this was done before each single card in a trace was analyzed.  This is why the change between “v2.5” and v2.6 is only really visible for this benchmark.  This improvement alone was worth 25-36%.</w:t>
-      </w:r>
-    </w:p>
-    <w:p>
-      <w:pPr>
-        <w:pStyle w:val="KeinLeerraum"/>
-        <w:jc w:val="both"/>
-        <w:rPr>
-          <w:lang w:val="en-US"/>
-        </w:rPr>
-      </w:pPr>
-    </w:p>
-    <w:p>
-      <w:pPr>
-        <w:pStyle w:val="KeinLeerraum"/>
+        <w:pStyle w:val="Ingenafstand"/>
+        <w:rPr>
+          <w:lang w:val="en-US"/>
+        </w:rPr>
+      </w:pPr>
+    </w:p>
+    <w:p>
+      <w:pPr>
+        <w:pStyle w:val="Ingenafstand"/>
+        <w:jc w:val="both"/>
+        <w:rPr>
+          <w:lang w:val="en-US"/>
+        </w:rPr>
+      </w:pPr>
+      <w:r>
+        <w:rPr>
+          <w:lang w:val="en-US"/>
+        </w:rPr>
+        <w:t>This is by far the largest absolute improvement of the benchmarks.  “Trace/</w:t>
+      </w:r>
+      <w:proofErr w:type="spellStart"/>
+      <w:r>
+        <w:rPr>
+          <w:lang w:val="en-US"/>
+        </w:rPr>
+        <w:t>PlayAnalyser</w:t>
+      </w:r>
+      <w:proofErr w:type="spellEnd"/>
+      <w:r>
+        <w:rPr>
+          <w:lang w:val="en-US"/>
+        </w:rPr>
+        <w:t>” was particularly sensitive to initialization, as this was done before each single card in a trace was analyzed.  This is why the change between “v2.5” and v2.6 is only really visible for this benchmark.  This improvement alone was worth 25-36%.</w:t>
+      </w:r>
+    </w:p>
+    <w:p>
+      <w:pPr>
+        <w:pStyle w:val="Ingenafstand"/>
+        <w:jc w:val="both"/>
+        <w:rPr>
+          <w:lang w:val="en-US"/>
+        </w:rPr>
+      </w:pPr>
+    </w:p>
+    <w:p>
+      <w:pPr>
+        <w:pStyle w:val="Ingenafstand"/>
         <w:jc w:val="both"/>
         <w:rPr>
           <w:lang w:val="en-US"/>
@@ -2292,16 +2322,16 @@
     </w:p>
     <w:p>
       <w:pPr>
-        <w:pStyle w:val="KeinLeerraum"/>
-        <w:jc w:val="both"/>
-        <w:rPr>
-          <w:lang w:val="en-US"/>
-        </w:rPr>
-      </w:pPr>
-    </w:p>
-    <w:p>
-      <w:pPr>
-        <w:pStyle w:val="KeinLeerraum"/>
+        <w:pStyle w:val="Ingenafstand"/>
+        <w:jc w:val="both"/>
+        <w:rPr>
+          <w:lang w:val="en-US"/>
+        </w:rPr>
+      </w:pPr>
+    </w:p>
+    <w:p>
+      <w:pPr>
+        <w:pStyle w:val="Ingenafstand"/>
         <w:jc w:val="both"/>
         <w:rPr>
           <w:lang w:val="en-US"/>
@@ -2316,16 +2346,16 @@
     </w:p>
     <w:p>
       <w:pPr>
-        <w:pStyle w:val="KeinLeerraum"/>
-        <w:jc w:val="both"/>
-        <w:rPr>
-          <w:lang w:val="en-US"/>
-        </w:rPr>
-      </w:pPr>
-    </w:p>
-    <w:p>
-      <w:pPr>
-        <w:pStyle w:val="KeinLeerraum"/>
+        <w:pStyle w:val="Ingenafstand"/>
+        <w:jc w:val="both"/>
+        <w:rPr>
+          <w:lang w:val="en-US"/>
+        </w:rPr>
+      </w:pPr>
+    </w:p>
+    <w:p>
+      <w:pPr>
+        <w:pStyle w:val="Ingenafstand"/>
         <w:jc w:val="both"/>
         <w:rPr>
           <w:lang w:val="en-US"/>
@@ -2347,7 +2377,14 @@
         <w:rPr>
           <w:lang w:val="en-US"/>
         </w:rPr>
-        <w:t>the ini</w:t>
+        <w:t xml:space="preserve">the </w:t>
+      </w:r>
+      <w:proofErr w:type="spellStart"/>
+      <w:r>
+        <w:rPr>
+          <w:lang w:val="en-US"/>
+        </w:rPr>
+        <w:t>ini</w:t>
       </w:r>
       <w:r>
         <w:rPr>
@@ -2359,7 +2396,14 @@
         <w:rPr>
           <w:lang w:val="en-US"/>
         </w:rPr>
-        <w:t xml:space="preserve">tilization </w:t>
+        <w:t>tilization</w:t>
+      </w:r>
+      <w:proofErr w:type="spellEnd"/>
+      <w:r>
+        <w:rPr>
+          <w:lang w:val="en-US"/>
+        </w:rPr>
+        <w:t xml:space="preserve"> </w:t>
       </w:r>
       <w:r>
         <w:rPr>
@@ -2382,15 +2426,15 @@
     </w:p>
     <w:p>
       <w:pPr>
-        <w:pStyle w:val="KeinLeerraum"/>
-        <w:rPr>
-          <w:lang w:val="en-US"/>
-        </w:rPr>
-      </w:pPr>
-    </w:p>
-    <w:p>
-      <w:pPr>
-        <w:pStyle w:val="KeinLeerraum"/>
+        <w:pStyle w:val="Ingenafstand"/>
+        <w:rPr>
+          <w:lang w:val="en-US"/>
+        </w:rPr>
+      </w:pPr>
+    </w:p>
+    <w:p>
+      <w:pPr>
+        <w:pStyle w:val="Ingenafstand"/>
         <w:rPr>
           <w:lang w:val="en-US"/>
         </w:rPr>
@@ -2417,7 +2461,7 @@
     </w:p>
     <w:p>
       <w:pPr>
-        <w:pStyle w:val="KeinLeerraum"/>
+        <w:pStyle w:val="Ingenafstand"/>
         <w:jc w:val="center"/>
         <w:rPr>
           <w:lang w:val="en-US"/>
@@ -2430,7 +2474,7 @@
         </w:rPr>
         <w:lastRenderedPageBreak/>
         <w:drawing>
-          <wp:inline distT="0" distB="0" distL="0" distR="0" wp14:anchorId="6E96DE61">
+          <wp:inline distT="0" distB="0" distL="0" distR="0" wp14:anchorId="4C0EE71F" wp14:editId="72C57124">
             <wp:extent cx="4584700" cy="2755900"/>
             <wp:effectExtent l="0" t="0" r="6350" b="6350"/>
             <wp:docPr id="8" name="Grafik 8"/>
@@ -2478,15 +2522,15 @@
     </w:p>
     <w:p>
       <w:pPr>
-        <w:pStyle w:val="KeinLeerraum"/>
-        <w:rPr>
-          <w:lang w:val="en-US"/>
-        </w:rPr>
-      </w:pPr>
-    </w:p>
-    <w:p>
-      <w:pPr>
-        <w:pStyle w:val="KeinLeerraum"/>
+        <w:pStyle w:val="Ingenafstand"/>
+        <w:rPr>
+          <w:lang w:val="en-US"/>
+        </w:rPr>
+      </w:pPr>
+    </w:p>
+    <w:p>
+      <w:pPr>
+        <w:pStyle w:val="Ingenafstand"/>
         <w:jc w:val="center"/>
         <w:rPr>
           <w:lang w:val="en-US"/>
@@ -2498,7 +2542,7 @@
           <w:lang w:eastAsia="de-DE"/>
         </w:rPr>
         <w:drawing>
-          <wp:inline distT="0" distB="0" distL="0" distR="0" wp14:anchorId="5B994E56">
+          <wp:inline distT="0" distB="0" distL="0" distR="0" wp14:anchorId="1B926CF7" wp14:editId="5B6AEF02">
             <wp:extent cx="4584700" cy="2755900"/>
             <wp:effectExtent l="0" t="0" r="6350" b="6350"/>
             <wp:docPr id="9" name="Grafik 9"/>
@@ -2546,15 +2590,15 @@
     </w:p>
     <w:p>
       <w:pPr>
-        <w:pStyle w:val="KeinLeerraum"/>
-        <w:rPr>
-          <w:lang w:val="en-US"/>
-        </w:rPr>
-      </w:pPr>
-    </w:p>
-    <w:p>
-      <w:pPr>
-        <w:pStyle w:val="KeinLeerraum"/>
+        <w:pStyle w:val="Ingenafstand"/>
+        <w:rPr>
+          <w:lang w:val="en-US"/>
+        </w:rPr>
+      </w:pPr>
+    </w:p>
+    <w:p>
+      <w:pPr>
+        <w:pStyle w:val="Ingenafstand"/>
         <w:jc w:val="both"/>
         <w:rPr>
           <w:lang w:val="en-US"/>
@@ -2599,16 +2643,16 @@
     </w:p>
     <w:p>
       <w:pPr>
-        <w:pStyle w:val="KeinLeerraum"/>
-        <w:jc w:val="both"/>
-        <w:rPr>
-          <w:lang w:val="en-US"/>
-        </w:rPr>
-      </w:pPr>
-    </w:p>
-    <w:p>
-      <w:pPr>
-        <w:pStyle w:val="KeinLeerraum"/>
+        <w:pStyle w:val="Ingenafstand"/>
+        <w:jc w:val="both"/>
+        <w:rPr>
+          <w:lang w:val="en-US"/>
+        </w:rPr>
+      </w:pPr>
+    </w:p>
+    <w:p>
+      <w:pPr>
+        <w:pStyle w:val="Ingenafstand"/>
         <w:jc w:val="both"/>
         <w:rPr>
           <w:lang w:val="en-US"/>
@@ -2653,31 +2697,45 @@
     </w:p>
     <w:p>
       <w:pPr>
-        <w:pStyle w:val="KeinLeerraum"/>
-        <w:jc w:val="both"/>
-        <w:rPr>
-          <w:lang w:val="en-US"/>
-        </w:rPr>
-      </w:pPr>
-    </w:p>
-    <w:p>
-      <w:pPr>
-        <w:pStyle w:val="KeinLeerraum"/>
-        <w:jc w:val="both"/>
-        <w:rPr>
-          <w:lang w:val="en-US"/>
-        </w:rPr>
-      </w:pPr>
-      <w:r>
-        <w:rPr>
-          <w:lang w:val="en-US"/>
-        </w:rPr>
-        <w:t>Overall, including gains from de-duplication (which are not in some sense “real” algorithmic gaains and are data-dependent), the gain is almost exactly a factor of 3.</w:t>
-      </w:r>
-    </w:p>
-    <w:p>
-      <w:pPr>
-        <w:pStyle w:val="KeinLeerraum"/>
+        <w:pStyle w:val="Ingenafstand"/>
+        <w:jc w:val="both"/>
+        <w:rPr>
+          <w:lang w:val="en-US"/>
+        </w:rPr>
+      </w:pPr>
+    </w:p>
+    <w:p>
+      <w:pPr>
+        <w:pStyle w:val="Ingenafstand"/>
+        <w:jc w:val="both"/>
+        <w:rPr>
+          <w:lang w:val="en-US"/>
+        </w:rPr>
+      </w:pPr>
+      <w:r>
+        <w:rPr>
+          <w:lang w:val="en-US"/>
+        </w:rPr>
+        <w:t xml:space="preserve">Overall, including gains from de-duplication (which are not in some sense “real” algorithmic </w:t>
+      </w:r>
+      <w:proofErr w:type="spellStart"/>
+      <w:r>
+        <w:rPr>
+          <w:lang w:val="en-US"/>
+        </w:rPr>
+        <w:t>gaains</w:t>
+      </w:r>
+      <w:proofErr w:type="spellEnd"/>
+      <w:r>
+        <w:rPr>
+          <w:lang w:val="en-US"/>
+        </w:rPr>
+        <w:t xml:space="preserve"> and are data-dependent), the gain is almost exactly a factor of 3.</w:t>
+      </w:r>
+    </w:p>
+    <w:p>
+      <w:pPr>
+        <w:pStyle w:val="Ingenafstand"/>
         <w:rPr>
           <w:lang w:val="en-US"/>
         </w:rPr>
@@ -2698,7 +2756,7 @@
     </w:p>
     <w:p>
       <w:pPr>
-        <w:pStyle w:val="KeinLeerraum"/>
+        <w:pStyle w:val="Ingenafstand"/>
         <w:jc w:val="center"/>
         <w:rPr>
           <w:lang w:val="en-US"/>
@@ -2711,7 +2769,7 @@
         </w:rPr>
         <w:lastRenderedPageBreak/>
         <w:drawing>
-          <wp:inline distT="0" distB="0" distL="0" distR="0" wp14:anchorId="5FA09583">
+          <wp:inline distT="0" distB="0" distL="0" distR="0" wp14:anchorId="3060112B" wp14:editId="707F789B">
             <wp:extent cx="4584700" cy="2755900"/>
             <wp:effectExtent l="0" t="0" r="6350" b="6350"/>
             <wp:docPr id="10" name="Grafik 10"/>
@@ -2759,23 +2817,23 @@
     </w:p>
     <w:p>
       <w:pPr>
-        <w:pStyle w:val="KeinLeerraum"/>
-        <w:rPr>
-          <w:lang w:val="en-US"/>
-        </w:rPr>
-      </w:pPr>
-    </w:p>
-    <w:p>
-      <w:pPr>
-        <w:pStyle w:val="KeinLeerraum"/>
-        <w:rPr>
-          <w:lang w:val="en-US"/>
-        </w:rPr>
-      </w:pPr>
-    </w:p>
-    <w:p>
-      <w:pPr>
-        <w:pStyle w:val="KeinLeerraum"/>
+        <w:pStyle w:val="Ingenafstand"/>
+        <w:rPr>
+          <w:lang w:val="en-US"/>
+        </w:rPr>
+      </w:pPr>
+    </w:p>
+    <w:p>
+      <w:pPr>
+        <w:pStyle w:val="Ingenafstand"/>
+        <w:rPr>
+          <w:lang w:val="en-US"/>
+        </w:rPr>
+      </w:pPr>
+    </w:p>
+    <w:p>
+      <w:pPr>
+        <w:pStyle w:val="Ingenafstand"/>
         <w:jc w:val="center"/>
         <w:rPr>
           <w:lang w:val="en-US"/>
@@ -2787,7 +2845,7 @@
           <w:lang w:eastAsia="de-DE"/>
         </w:rPr>
         <w:drawing>
-          <wp:inline distT="0" distB="0" distL="0" distR="0" wp14:anchorId="4E03E76E">
+          <wp:inline distT="0" distB="0" distL="0" distR="0" wp14:anchorId="6542D847" wp14:editId="5070134E">
             <wp:extent cx="4584700" cy="2755900"/>
             <wp:effectExtent l="0" t="0" r="6350" b="6350"/>
             <wp:docPr id="12" name="Grafik 12"/>
@@ -2835,15 +2893,15 @@
     </w:p>
     <w:p>
       <w:pPr>
-        <w:pStyle w:val="KeinLeerraum"/>
-        <w:rPr>
-          <w:lang w:val="en-US"/>
-        </w:rPr>
-      </w:pPr>
-    </w:p>
-    <w:p>
-      <w:pPr>
-        <w:pStyle w:val="KeinLeerraum"/>
+        <w:pStyle w:val="Ingenafstand"/>
+        <w:rPr>
+          <w:lang w:val="en-US"/>
+        </w:rPr>
+      </w:pPr>
+    </w:p>
+    <w:p>
+      <w:pPr>
+        <w:pStyle w:val="Ingenafstand"/>
         <w:jc w:val="both"/>
         <w:rPr>
           <w:lang w:val="en-US"/>
@@ -2858,15 +2916,15 @@
     </w:p>
     <w:p>
       <w:pPr>
-        <w:pStyle w:val="KeinLeerraum"/>
-        <w:rPr>
-          <w:lang w:val="en-US"/>
-        </w:rPr>
-      </w:pPr>
-    </w:p>
-    <w:p>
-      <w:pPr>
-        <w:pStyle w:val="KeinLeerraum"/>
+        <w:pStyle w:val="Ingenafstand"/>
+        <w:rPr>
+          <w:lang w:val="en-US"/>
+        </w:rPr>
+      </w:pPr>
+    </w:p>
+    <w:p>
+      <w:pPr>
+        <w:pStyle w:val="Ingenafstand"/>
         <w:rPr>
           <w:lang w:val="en-US"/>
         </w:rPr>
@@ -2893,7 +2951,7 @@
 </file>
 
 <file path=word/endnotes.xml><?xml version="1.0" encoding="utf-8"?>
-<w:endnotes xmlns:wpc="http://schemas.microsoft.com/office/word/2010/wordprocessingCanvas" xmlns:mc="http://schemas.openxmlformats.org/markup-compatibility/2006" xmlns:o="urn:schemas-microsoft-com:office:office" xmlns:r="http://schemas.openxmlformats.org/officeDocument/2006/relationships" xmlns:m="http://schemas.openxmlformats.org/officeDocument/2006/math" xmlns:v="urn:schemas-microsoft-com:vml" xmlns:wp14="http://schemas.microsoft.com/office/word/2010/wordprocessingDrawing" xmlns:wp="http://schemas.openxmlformats.org/drawingml/2006/wordprocessingDrawing" xmlns:w10="urn:schemas-microsoft-com:office:word" xmlns:w="http://schemas.openxmlformats.org/wordprocessingml/2006/main" xmlns:w14="http://schemas.microsoft.com/office/word/2010/wordml" xmlns:w15="http://schemas.microsoft.com/office/word/2012/wordml" xmlns:wpg="http://schemas.microsoft.com/office/word/2010/wordprocessingGroup" xmlns:wpi="http://schemas.microsoft.com/office/word/2010/wordprocessingInk" xmlns:wne="http://schemas.microsoft.com/office/word/2006/wordml" xmlns:wps="http://schemas.microsoft.com/office/word/2010/wordprocessingShape" mc:Ignorable="w14 w15 wp14">
+<w:endnotes xmlns:wpc="http://schemas.microsoft.com/office/word/2010/wordprocessingCanvas" xmlns:cx="http://schemas.microsoft.com/office/drawing/2014/chartex" xmlns:cx1="http://schemas.microsoft.com/office/drawing/2015/9/8/chartex" xmlns:cx2="http://schemas.microsoft.com/office/drawing/2015/10/21/chartex" xmlns:cx3="http://schemas.microsoft.com/office/drawing/2016/5/9/chartex" xmlns:cx4="http://schemas.microsoft.com/office/drawing/2016/5/10/chartex" xmlns:cx5="http://schemas.microsoft.com/office/drawing/2016/5/11/chartex" xmlns:cx6="http://schemas.microsoft.com/office/drawing/2016/5/12/chartex" xmlns:cx7="http://schemas.microsoft.com/office/drawing/2016/5/13/chartex" xmlns:cx8="http://schemas.microsoft.com/office/drawing/2016/5/14/chartex" xmlns:mc="http://schemas.openxmlformats.org/markup-compatibility/2006" xmlns:aink="http://schemas.microsoft.com/office/drawing/2016/ink" xmlns:am3d="http://schemas.microsoft.com/office/drawing/2017/model3d" xmlns:o="urn:schemas-microsoft-com:office:office" xmlns:r="http://schemas.openxmlformats.org/officeDocument/2006/relationships" xmlns:m="http://schemas.openxmlformats.org/officeDocument/2006/math" xmlns:v="urn:schemas-microsoft-com:vml" xmlns:wp14="http://schemas.microsoft.com/office/word/2010/wordprocessingDrawing" xmlns:wp="http://schemas.openxmlformats.org/drawingml/2006/wordprocessingDrawing" xmlns:w10="urn:schemas-microsoft-com:office:word" xmlns:w="http://schemas.openxmlformats.org/wordprocessingml/2006/main" xmlns:w14="http://schemas.microsoft.com/office/word/2010/wordml" xmlns:w15="http://schemas.microsoft.com/office/word/2012/wordml" xmlns:w16cex="http://schemas.microsoft.com/office/word/2018/wordml/cex" xmlns:w16cid="http://schemas.microsoft.com/office/word/2016/wordml/cid" xmlns:w16="http://schemas.microsoft.com/office/word/2018/wordml" xmlns:w16se="http://schemas.microsoft.com/office/word/2015/wordml/symex" xmlns:wpg="http://schemas.microsoft.com/office/word/2010/wordprocessingGroup" xmlns:wpi="http://schemas.microsoft.com/office/word/2010/wordprocessingInk" xmlns:wne="http://schemas.microsoft.com/office/word/2006/wordml" xmlns:wps="http://schemas.microsoft.com/office/word/2010/wordprocessingShape" mc:Ignorable="w14 w15 w16se w16cid w16 w16cex wp14">
   <w:endnote w:type="separator" w:id="-1">
     <w:p>
       <w:pPr>
@@ -2918,7 +2976,7 @@
 </file>
 
 <file path=word/footer1.xml><?xml version="1.0" encoding="utf-8"?>
-<w:ftr xmlns:wpc="http://schemas.microsoft.com/office/word/2010/wordprocessingCanvas" xmlns:mc="http://schemas.openxmlformats.org/markup-compatibility/2006" xmlns:o="urn:schemas-microsoft-com:office:office" xmlns:r="http://schemas.openxmlformats.org/officeDocument/2006/relationships" xmlns:m="http://schemas.openxmlformats.org/officeDocument/2006/math" xmlns:v="urn:schemas-microsoft-com:vml" xmlns:wp14="http://schemas.microsoft.com/office/word/2010/wordprocessingDrawing" xmlns:wp="http://schemas.openxmlformats.org/drawingml/2006/wordprocessingDrawing" xmlns:w10="urn:schemas-microsoft-com:office:word" xmlns:w="http://schemas.openxmlformats.org/wordprocessingml/2006/main" xmlns:w14="http://schemas.microsoft.com/office/word/2010/wordml" xmlns:w15="http://schemas.microsoft.com/office/word/2012/wordml" xmlns:wpg="http://schemas.microsoft.com/office/word/2010/wordprocessingGroup" xmlns:wpi="http://schemas.microsoft.com/office/word/2010/wordprocessingInk" xmlns:wne="http://schemas.microsoft.com/office/word/2006/wordml" xmlns:wps="http://schemas.microsoft.com/office/word/2010/wordprocessingShape" mc:Ignorable="w14 w15 wp14">
+<w:ftr xmlns:wpc="http://schemas.microsoft.com/office/word/2010/wordprocessingCanvas" xmlns:cx="http://schemas.microsoft.com/office/drawing/2014/chartex" xmlns:cx1="http://schemas.microsoft.com/office/drawing/2015/9/8/chartex" xmlns:cx2="http://schemas.microsoft.com/office/drawing/2015/10/21/chartex" xmlns:cx3="http://schemas.microsoft.com/office/drawing/2016/5/9/chartex" xmlns:cx4="http://schemas.microsoft.com/office/drawing/2016/5/10/chartex" xmlns:cx5="http://schemas.microsoft.com/office/drawing/2016/5/11/chartex" xmlns:cx6="http://schemas.microsoft.com/office/drawing/2016/5/12/chartex" xmlns:cx7="http://schemas.microsoft.com/office/drawing/2016/5/13/chartex" xmlns:cx8="http://schemas.microsoft.com/office/drawing/2016/5/14/chartex" xmlns:mc="http://schemas.openxmlformats.org/markup-compatibility/2006" xmlns:aink="http://schemas.microsoft.com/office/drawing/2016/ink" xmlns:am3d="http://schemas.microsoft.com/office/drawing/2017/model3d" xmlns:o="urn:schemas-microsoft-com:office:office" xmlns:r="http://schemas.openxmlformats.org/officeDocument/2006/relationships" xmlns:m="http://schemas.openxmlformats.org/officeDocument/2006/math" xmlns:v="urn:schemas-microsoft-com:vml" xmlns:wp14="http://schemas.microsoft.com/office/word/2010/wordprocessingDrawing" xmlns:wp="http://schemas.openxmlformats.org/drawingml/2006/wordprocessingDrawing" xmlns:w10="urn:schemas-microsoft-com:office:word" xmlns:w="http://schemas.openxmlformats.org/wordprocessingml/2006/main" xmlns:w14="http://schemas.microsoft.com/office/word/2010/wordml" xmlns:w15="http://schemas.microsoft.com/office/word/2012/wordml" xmlns:w16cex="http://schemas.microsoft.com/office/word/2018/wordml/cex" xmlns:w16cid="http://schemas.microsoft.com/office/word/2016/wordml/cid" xmlns:w16="http://schemas.microsoft.com/office/word/2018/wordml" xmlns:w16se="http://schemas.microsoft.com/office/word/2015/wordml/symex" xmlns:wpg="http://schemas.microsoft.com/office/word/2010/wordprocessingGroup" xmlns:wpi="http://schemas.microsoft.com/office/word/2010/wordprocessingInk" xmlns:wne="http://schemas.microsoft.com/office/word/2006/wordml" xmlns:wps="http://schemas.microsoft.com/office/word/2010/wordprocessingShape" mc:Ignorable="w14 w15 w16se w16cid w16 w16cex wp14">
   <w:sdt>
     <w:sdtPr>
       <w:id w:val="-133650091"/>
@@ -2927,10 +2985,11 @@
         <w:docPartUnique/>
       </w:docPartObj>
     </w:sdtPr>
+    <w:sdtEndPr/>
     <w:sdtContent>
       <w:p>
         <w:pPr>
-          <w:pStyle w:val="Fuzeile"/>
+          <w:pStyle w:val="Sidefod"/>
           <w:jc w:val="center"/>
         </w:pPr>
         <w:r>
@@ -2956,14 +3015,14 @@
   </w:sdt>
   <w:p>
     <w:pPr>
-      <w:pStyle w:val="Fuzeile"/>
+      <w:pStyle w:val="Sidefod"/>
     </w:pPr>
   </w:p>
 </w:ftr>
 </file>
 
 <file path=word/footnotes.xml><?xml version="1.0" encoding="utf-8"?>
-<w:footnotes xmlns:wpc="http://schemas.microsoft.com/office/word/2010/wordprocessingCanvas" xmlns:mc="http://schemas.openxmlformats.org/markup-compatibility/2006" xmlns:o="urn:schemas-microsoft-com:office:office" xmlns:r="http://schemas.openxmlformats.org/officeDocument/2006/relationships" xmlns:m="http://schemas.openxmlformats.org/officeDocument/2006/math" xmlns:v="urn:schemas-microsoft-com:vml" xmlns:wp14="http://schemas.microsoft.com/office/word/2010/wordprocessingDrawing" xmlns:wp="http://schemas.openxmlformats.org/drawingml/2006/wordprocessingDrawing" xmlns:w10="urn:schemas-microsoft-com:office:word" xmlns:w="http://schemas.openxmlformats.org/wordprocessingml/2006/main" xmlns:w14="http://schemas.microsoft.com/office/word/2010/wordml" xmlns:w15="http://schemas.microsoft.com/office/word/2012/wordml" xmlns:wpg="http://schemas.microsoft.com/office/word/2010/wordprocessingGroup" xmlns:wpi="http://schemas.microsoft.com/office/word/2010/wordprocessingInk" xmlns:wne="http://schemas.microsoft.com/office/word/2006/wordml" xmlns:wps="http://schemas.microsoft.com/office/word/2010/wordprocessingShape" mc:Ignorable="w14 w15 wp14">
+<w:footnotes xmlns:wpc="http://schemas.microsoft.com/office/word/2010/wordprocessingCanvas" xmlns:cx="http://schemas.microsoft.com/office/drawing/2014/chartex" xmlns:cx1="http://schemas.microsoft.com/office/drawing/2015/9/8/chartex" xmlns:cx2="http://schemas.microsoft.com/office/drawing/2015/10/21/chartex" xmlns:cx3="http://schemas.microsoft.com/office/drawing/2016/5/9/chartex" xmlns:cx4="http://schemas.microsoft.com/office/drawing/2016/5/10/chartex" xmlns:cx5="http://schemas.microsoft.com/office/drawing/2016/5/11/chartex" xmlns:cx6="http://schemas.microsoft.com/office/drawing/2016/5/12/chartex" xmlns:cx7="http://schemas.microsoft.com/office/drawing/2016/5/13/chartex" xmlns:cx8="http://schemas.microsoft.com/office/drawing/2016/5/14/chartex" xmlns:mc="http://schemas.openxmlformats.org/markup-compatibility/2006" xmlns:aink="http://schemas.microsoft.com/office/drawing/2016/ink" xmlns:am3d="http://schemas.microsoft.com/office/drawing/2017/model3d" xmlns:o="urn:schemas-microsoft-com:office:office" xmlns:r="http://schemas.openxmlformats.org/officeDocument/2006/relationships" xmlns:m="http://schemas.openxmlformats.org/officeDocument/2006/math" xmlns:v="urn:schemas-microsoft-com:vml" xmlns:wp14="http://schemas.microsoft.com/office/word/2010/wordprocessingDrawing" xmlns:wp="http://schemas.openxmlformats.org/drawingml/2006/wordprocessingDrawing" xmlns:w10="urn:schemas-microsoft-com:office:word" xmlns:w="http://schemas.openxmlformats.org/wordprocessingml/2006/main" xmlns:w14="http://schemas.microsoft.com/office/word/2010/wordml" xmlns:w15="http://schemas.microsoft.com/office/word/2012/wordml" xmlns:w16cex="http://schemas.microsoft.com/office/word/2018/wordml/cex" xmlns:w16cid="http://schemas.microsoft.com/office/word/2016/wordml/cid" xmlns:w16="http://schemas.microsoft.com/office/word/2018/wordml" xmlns:w16se="http://schemas.microsoft.com/office/word/2015/wordml/symex" xmlns:wpg="http://schemas.microsoft.com/office/word/2010/wordprocessingGroup" xmlns:wpi="http://schemas.microsoft.com/office/word/2010/wordprocessingInk" xmlns:wne="http://schemas.microsoft.com/office/word/2006/wordml" xmlns:wps="http://schemas.microsoft.com/office/word/2010/wordprocessingShape" mc:Ignorable="w14 w15 w16se w16cid w16 w16cex wp14">
   <w:footnote w:type="separator" w:id="-1">
     <w:p>
       <w:pPr>
@@ -2988,8 +3047,8 @@
 </file>
 
 <file path=word/numbering.xml><?xml version="1.0" encoding="utf-8"?>
-<w:numbering xmlns:wpc="http://schemas.microsoft.com/office/word/2010/wordprocessingCanvas" xmlns:mc="http://schemas.openxmlformats.org/markup-compatibility/2006" xmlns:o="urn:schemas-microsoft-com:office:office" xmlns:r="http://schemas.openxmlformats.org/officeDocument/2006/relationships" xmlns:m="http://schemas.openxmlformats.org/officeDocument/2006/math" xmlns:v="urn:schemas-microsoft-com:vml" xmlns:wp14="http://schemas.microsoft.com/office/word/2010/wordprocessingDrawing" xmlns:wp="http://schemas.openxmlformats.org/drawingml/2006/wordprocessingDrawing" xmlns:w10="urn:schemas-microsoft-com:office:word" xmlns:w="http://schemas.openxmlformats.org/wordprocessingml/2006/main" xmlns:w14="http://schemas.microsoft.com/office/word/2010/wordml" xmlns:w15="http://schemas.microsoft.com/office/word/2012/wordml" xmlns:wpg="http://schemas.microsoft.com/office/word/2010/wordprocessingGroup" xmlns:wpi="http://schemas.microsoft.com/office/word/2010/wordprocessingInk" xmlns:wne="http://schemas.microsoft.com/office/word/2006/wordml" xmlns:wps="http://schemas.microsoft.com/office/word/2010/wordprocessingShape" mc:Ignorable="w14 w15 wp14">
-  <w:abstractNum w:abstractNumId="0">
+<w:numbering xmlns:wpc="http://schemas.microsoft.com/office/word/2010/wordprocessingCanvas" xmlns:cx="http://schemas.microsoft.com/office/drawing/2014/chartex" xmlns:cx1="http://schemas.microsoft.com/office/drawing/2015/9/8/chartex" xmlns:cx2="http://schemas.microsoft.com/office/drawing/2015/10/21/chartex" xmlns:cx3="http://schemas.microsoft.com/office/drawing/2016/5/9/chartex" xmlns:cx4="http://schemas.microsoft.com/office/drawing/2016/5/10/chartex" xmlns:cx5="http://schemas.microsoft.com/office/drawing/2016/5/11/chartex" xmlns:cx6="http://schemas.microsoft.com/office/drawing/2016/5/12/chartex" xmlns:cx7="http://schemas.microsoft.com/office/drawing/2016/5/13/chartex" xmlns:cx8="http://schemas.microsoft.com/office/drawing/2016/5/14/chartex" xmlns:mc="http://schemas.openxmlformats.org/markup-compatibility/2006" xmlns:aink="http://schemas.microsoft.com/office/drawing/2016/ink" xmlns:am3d="http://schemas.microsoft.com/office/drawing/2017/model3d" xmlns:o="urn:schemas-microsoft-com:office:office" xmlns:r="http://schemas.openxmlformats.org/officeDocument/2006/relationships" xmlns:m="http://schemas.openxmlformats.org/officeDocument/2006/math" xmlns:v="urn:schemas-microsoft-com:vml" xmlns:wp14="http://schemas.microsoft.com/office/word/2010/wordprocessingDrawing" xmlns:wp="http://schemas.openxmlformats.org/drawingml/2006/wordprocessingDrawing" xmlns:w10="urn:schemas-microsoft-com:office:word" xmlns:w="http://schemas.openxmlformats.org/wordprocessingml/2006/main" xmlns:w14="http://schemas.microsoft.com/office/word/2010/wordml" xmlns:w15="http://schemas.microsoft.com/office/word/2012/wordml" xmlns:w16cex="http://schemas.microsoft.com/office/word/2018/wordml/cex" xmlns:w16cid="http://schemas.microsoft.com/office/word/2016/wordml/cid" xmlns:w16="http://schemas.microsoft.com/office/word/2018/wordml" xmlns:w16se="http://schemas.microsoft.com/office/word/2015/wordml/symex" xmlns:wpg="http://schemas.microsoft.com/office/word/2010/wordprocessingGroup" xmlns:wpi="http://schemas.microsoft.com/office/word/2010/wordprocessingInk" xmlns:wne="http://schemas.microsoft.com/office/word/2006/wordml" xmlns:wps="http://schemas.microsoft.com/office/word/2010/wordprocessingShape" mc:Ignorable="w14 w15 w16se w16cid w16 w16cex wp14">
+  <w:abstractNum w:abstractNumId="0" w15:restartNumberingAfterBreak="0">
     <w:nsid w:val="52BA025B"/>
     <w:multiLevelType w:val="hybridMultilevel"/>
     <w:tmpl w:val="BB2E7764"/>
@@ -3101,7 +3160,7 @@
       </w:rPr>
     </w:lvl>
   </w:abstractNum>
-  <w:abstractNum w:abstractNumId="1">
+  <w:abstractNum w:abstractNumId="1" w15:restartNumberingAfterBreak="0">
     <w:nsid w:val="58143DF7"/>
     <w:multiLevelType w:val="hybridMultilevel"/>
     <w:tmpl w:val="C65C2F62"/>
@@ -3223,7 +3282,7 @@
 </file>
 
 <file path=word/styles.xml><?xml version="1.0" encoding="utf-8"?>
-<w:styles xmlns:mc="http://schemas.openxmlformats.org/markup-compatibility/2006" xmlns:r="http://schemas.openxmlformats.org/officeDocument/2006/relationships" xmlns:w="http://schemas.openxmlformats.org/wordprocessingml/2006/main" xmlns:w14="http://schemas.microsoft.com/office/word/2010/wordml" xmlns:w15="http://schemas.microsoft.com/office/word/2012/wordml" mc:Ignorable="w14 w15">
+<w:styles xmlns:mc="http://schemas.openxmlformats.org/markup-compatibility/2006" xmlns:r="http://schemas.openxmlformats.org/officeDocument/2006/relationships" xmlns:w="http://schemas.openxmlformats.org/wordprocessingml/2006/main" xmlns:w14="http://schemas.microsoft.com/office/word/2010/wordml" xmlns:w15="http://schemas.microsoft.com/office/word/2012/wordml" xmlns:w16cex="http://schemas.microsoft.com/office/word/2018/wordml/cex" xmlns:w16cid="http://schemas.microsoft.com/office/word/2016/wordml/cid" xmlns:w16="http://schemas.microsoft.com/office/word/2018/wordml" xmlns:w16se="http://schemas.microsoft.com/office/word/2015/wordml/symex" mc:Ignorable="w14 w15 w16se w16cid w16 w16cex">
   <w:docDefaults>
     <w:rPrDefault>
       <w:rPr>
@@ -3239,7 +3298,7 @@
       </w:pPr>
     </w:pPrDefault>
   </w:docDefaults>
-  <w:latentStyles w:defLockedState="0" w:defUIPriority="99" w:defSemiHidden="0" w:defUnhideWhenUsed="0" w:defQFormat="0" w:count="371">
+  <w:latentStyles w:defLockedState="0" w:defUIPriority="99" w:defSemiHidden="0" w:defUnhideWhenUsed="0" w:defQFormat="0" w:count="376">
     <w:lsdException w:name="Normal" w:uiPriority="0" w:qFormat="1"/>
     <w:lsdException w:name="heading 1" w:uiPriority="9" w:qFormat="1"/>
     <w:lsdException w:name="heading 2" w:semiHidden="1" w:uiPriority="9" w:unhideWhenUsed="1" w:qFormat="1"/>
@@ -3345,7 +3404,6 @@
     <w:lsdException w:name="HTML Sample" w:semiHidden="1" w:unhideWhenUsed="1"/>
     <w:lsdException w:name="HTML Typewriter" w:semiHidden="1" w:unhideWhenUsed="1"/>
     <w:lsdException w:name="HTML Variable" w:semiHidden="1" w:unhideWhenUsed="1"/>
-    <w:lsdException w:name="Normal Table" w:semiHidden="1" w:unhideWhenUsed="1"/>
     <w:lsdException w:name="annotation subject" w:semiHidden="1" w:unhideWhenUsed="1"/>
     <w:lsdException w:name="No List" w:semiHidden="1" w:unhideWhenUsed="1"/>
     <w:lsdException w:name="Outline List 1" w:semiHidden="1" w:unhideWhenUsed="1"/>
@@ -3388,11 +3446,8 @@
     <w:lsdException w:name="Table Contemporary" w:semiHidden="1" w:unhideWhenUsed="1"/>
     <w:lsdException w:name="Table Elegant" w:semiHidden="1" w:unhideWhenUsed="1"/>
     <w:lsdException w:name="Table Professional" w:semiHidden="1" w:unhideWhenUsed="1"/>
-    <w:lsdException w:name="Table Subtle 1" w:semiHidden="1" w:unhideWhenUsed="1"/>
     <w:lsdException w:name="Table Subtle 2" w:semiHidden="1" w:unhideWhenUsed="1"/>
     <w:lsdException w:name="Table Web 1" w:semiHidden="1" w:unhideWhenUsed="1"/>
-    <w:lsdException w:name="Table Web 2" w:semiHidden="1" w:unhideWhenUsed="1"/>
-    <w:lsdException w:name="Table Web 3" w:semiHidden="1" w:unhideWhenUsed="1"/>
     <w:lsdException w:name="Balloon Text" w:semiHidden="1" w:unhideWhenUsed="1"/>
     <w:lsdException w:name="Table Grid" w:uiPriority="39"/>
     <w:lsdException w:name="Table Theme" w:semiHidden="1" w:unhideWhenUsed="1"/>
@@ -3611,16 +3666,21 @@
     <w:lsdException w:name="List Table 5 Dark Accent 6" w:uiPriority="50"/>
     <w:lsdException w:name="List Table 6 Colorful Accent 6" w:uiPriority="51"/>
     <w:lsdException w:name="List Table 7 Colorful Accent 6" w:uiPriority="52"/>
+    <w:lsdException w:name="Mention" w:semiHidden="1" w:unhideWhenUsed="1"/>
+    <w:lsdException w:name="Smart Hyperlink" w:semiHidden="1" w:unhideWhenUsed="1"/>
+    <w:lsdException w:name="Hashtag" w:semiHidden="1" w:unhideWhenUsed="1"/>
+    <w:lsdException w:name="Unresolved Mention" w:semiHidden="1" w:unhideWhenUsed="1"/>
+    <w:lsdException w:name="Smart Link" w:semiHidden="1" w:unhideWhenUsed="1"/>
   </w:latentStyles>
-  <w:style w:type="paragraph" w:default="1" w:styleId="Standard">
+  <w:style w:type="paragraph" w:default="1" w:styleId="Normal">
     <w:name w:val="Normal"/>
     <w:qFormat/>
   </w:style>
-  <w:style w:type="paragraph" w:styleId="berschrift2">
+  <w:style w:type="paragraph" w:styleId="Overskrift2">
     <w:name w:val="heading 2"/>
-    <w:basedOn w:val="Standard"/>
-    <w:next w:val="Standard"/>
-    <w:link w:val="berschrift2Zchn"/>
+    <w:basedOn w:val="Normal"/>
+    <w:next w:val="Normal"/>
+    <w:link w:val="Overskrift2Tegn"/>
     <w:uiPriority w:val="9"/>
     <w:unhideWhenUsed/>
     <w:qFormat/>
@@ -3638,11 +3698,11 @@
       <w:szCs w:val="26"/>
     </w:rPr>
   </w:style>
-  <w:style w:type="paragraph" w:styleId="berschrift3">
+  <w:style w:type="paragraph" w:styleId="Overskrift3">
     <w:name w:val="heading 3"/>
-    <w:basedOn w:val="Standard"/>
-    <w:next w:val="Standard"/>
-    <w:link w:val="berschrift3Zchn"/>
+    <w:basedOn w:val="Normal"/>
+    <w:next w:val="Normal"/>
+    <w:link w:val="Overskrift3Tegn"/>
     <w:uiPriority w:val="9"/>
     <w:unhideWhenUsed/>
     <w:qFormat/>
@@ -3660,13 +3720,13 @@
       <w:szCs w:val="24"/>
     </w:rPr>
   </w:style>
-  <w:style w:type="character" w:default="1" w:styleId="Absatz-Standardschriftart">
+  <w:style w:type="character" w:default="1" w:styleId="Standardskrifttypeiafsnit">
     <w:name w:val="Default Paragraph Font"/>
     <w:uiPriority w:val="1"/>
     <w:semiHidden/>
     <w:unhideWhenUsed/>
   </w:style>
-  <w:style w:type="table" w:default="1" w:styleId="NormaleTabelle">
+  <w:style w:type="table" w:default="1" w:styleId="Tabel-Normal">
     <w:name w:val="Normal Table"/>
     <w:uiPriority w:val="99"/>
     <w:semiHidden/>
@@ -3681,13 +3741,13 @@
       </w:tblCellMar>
     </w:tblPr>
   </w:style>
-  <w:style w:type="numbering" w:default="1" w:styleId="KeineListe">
+  <w:style w:type="numbering" w:default="1" w:styleId="Ingenoversigt">
     <w:name w:val="No List"/>
     <w:uiPriority w:val="99"/>
     <w:semiHidden/>
     <w:unhideWhenUsed/>
   </w:style>
-  <w:style w:type="paragraph" w:styleId="KeinLeerraum">
+  <w:style w:type="paragraph" w:styleId="Ingenafstand">
     <w:name w:val="No Spacing"/>
     <w:uiPriority w:val="1"/>
     <w:qFormat/>
@@ -3696,10 +3756,10 @@
       <w:spacing w:after="0" w:line="240" w:lineRule="auto"/>
     </w:pPr>
   </w:style>
-  <w:style w:type="character" w:customStyle="1" w:styleId="berschrift2Zchn">
-    <w:name w:val="Überschrift 2 Zchn"/>
-    <w:basedOn w:val="Absatz-Standardschriftart"/>
-    <w:link w:val="berschrift2"/>
+  <w:style w:type="character" w:customStyle="1" w:styleId="Overskrift2Tegn">
+    <w:name w:val="Overskrift 2 Tegn"/>
+    <w:basedOn w:val="Standardskrifttypeiafsnit"/>
+    <w:link w:val="Overskrift2"/>
     <w:uiPriority w:val="9"/>
     <w:rsid w:val="00026F1A"/>
     <w:rPr>
@@ -3709,10 +3769,10 @@
       <w:szCs w:val="26"/>
     </w:rPr>
   </w:style>
-  <w:style w:type="character" w:customStyle="1" w:styleId="berschrift3Zchn">
-    <w:name w:val="Überschrift 3 Zchn"/>
-    <w:basedOn w:val="Absatz-Standardschriftart"/>
-    <w:link w:val="berschrift3"/>
+  <w:style w:type="character" w:customStyle="1" w:styleId="Overskrift3Tegn">
+    <w:name w:val="Overskrift 3 Tegn"/>
+    <w:basedOn w:val="Standardskrifttypeiafsnit"/>
+    <w:link w:val="Overskrift3"/>
     <w:uiPriority w:val="9"/>
     <w:rsid w:val="00026F1A"/>
     <w:rPr>
@@ -3722,10 +3782,10 @@
       <w:szCs w:val="24"/>
     </w:rPr>
   </w:style>
-  <w:style w:type="paragraph" w:styleId="Kopfzeile">
+  <w:style w:type="paragraph" w:styleId="Sidehoved">
     <w:name w:val="header"/>
-    <w:basedOn w:val="Standard"/>
-    <w:link w:val="KopfzeileZchn"/>
+    <w:basedOn w:val="Normal"/>
+    <w:link w:val="SidehovedTegn"/>
     <w:uiPriority w:val="99"/>
     <w:unhideWhenUsed/>
     <w:rsid w:val="0009264F"/>
@@ -3737,17 +3797,17 @@
       <w:spacing w:after="0" w:line="240" w:lineRule="auto"/>
     </w:pPr>
   </w:style>
-  <w:style w:type="character" w:customStyle="1" w:styleId="KopfzeileZchn">
-    <w:name w:val="Kopfzeile Zchn"/>
-    <w:basedOn w:val="Absatz-Standardschriftart"/>
-    <w:link w:val="Kopfzeile"/>
+  <w:style w:type="character" w:customStyle="1" w:styleId="SidehovedTegn">
+    <w:name w:val="Sidehoved Tegn"/>
+    <w:basedOn w:val="Standardskrifttypeiafsnit"/>
+    <w:link w:val="Sidehoved"/>
     <w:uiPriority w:val="99"/>
     <w:rsid w:val="0009264F"/>
   </w:style>
-  <w:style w:type="paragraph" w:styleId="Fuzeile">
+  <w:style w:type="paragraph" w:styleId="Sidefod">
     <w:name w:val="footer"/>
-    <w:basedOn w:val="Standard"/>
-    <w:link w:val="FuzeileZchn"/>
+    <w:basedOn w:val="Normal"/>
+    <w:link w:val="SidefodTegn"/>
     <w:uiPriority w:val="99"/>
     <w:unhideWhenUsed/>
     <w:rsid w:val="0009264F"/>
@@ -3759,21 +3819,21 @@
       <w:spacing w:after="0" w:line="240" w:lineRule="auto"/>
     </w:pPr>
   </w:style>
-  <w:style w:type="character" w:customStyle="1" w:styleId="FuzeileZchn">
-    <w:name w:val="Fußzeile Zchn"/>
-    <w:basedOn w:val="Absatz-Standardschriftart"/>
-    <w:link w:val="Fuzeile"/>
+  <w:style w:type="character" w:customStyle="1" w:styleId="SidefodTegn">
+    <w:name w:val="Sidefod Tegn"/>
+    <w:basedOn w:val="Standardskrifttypeiafsnit"/>
+    <w:link w:val="Sidefod"/>
     <w:uiPriority w:val="99"/>
     <w:rsid w:val="0009264F"/>
   </w:style>
   <w:style w:type="character" w:customStyle="1" w:styleId="apple-converted-space">
     <w:name w:val="apple-converted-space"/>
-    <w:basedOn w:val="Absatz-Standardschriftart"/>
+    <w:basedOn w:val="Standardskrifttypeiafsnit"/>
     <w:rsid w:val="000B30B2"/>
   </w:style>
   <w:style w:type="character" w:customStyle="1" w:styleId="il">
     <w:name w:val="il"/>
-    <w:basedOn w:val="Absatz-Standardschriftart"/>
+    <w:basedOn w:val="Standardskrifttypeiafsnit"/>
     <w:rsid w:val="000B30B2"/>
   </w:style>
 </w:styles>

</xml_diff>